<commit_message>
Actualización de memoria y diagramas
</commit_message>
<xml_diff>
--- a/4.-Documentación/Memoria tema - Carlos Caruncho Serrano.docx
+++ b/4.-Documentación/Memoria tema - Carlos Caruncho Serrano.docx
@@ -3862,31 +3862,50 @@
     </w:p>
     <w:p>
       <w:r>
-        <w:t>Cómo metodología</w:t>
-      </w:r>
-      <w:r>
-        <w:t xml:space="preserve"> de</w:t>
-      </w:r>
-      <w:r>
-        <w:t xml:space="preserve"> flujo de</w:t>
-      </w:r>
-      <w:r>
-        <w:t xml:space="preserve"> trabajo</w:t>
-      </w:r>
-      <w:r>
-        <w:t xml:space="preserve"> </w:t>
-      </w:r>
-      <w:r>
-        <w:t>se ha utilizado</w:t>
-      </w:r>
-      <w:r>
-        <w:t xml:space="preserve"> </w:t>
+        <w:t xml:space="preserve">Cómo </w:t>
       </w:r>
       <w:r>
         <w:rPr>
           <w:b/>
           <w:bCs/>
         </w:rPr>
+        <w:t>metodología</w:t>
+      </w:r>
+      <w:r>
+        <w:rPr>
+          <w:b/>
+          <w:bCs/>
+        </w:rPr>
+        <w:t xml:space="preserve"> de</w:t>
+      </w:r>
+      <w:r>
+        <w:rPr>
+          <w:b/>
+          <w:bCs/>
+        </w:rPr>
+        <w:t xml:space="preserve"> flujo de</w:t>
+      </w:r>
+      <w:r>
+        <w:rPr>
+          <w:b/>
+          <w:bCs/>
+        </w:rPr>
+        <w:t xml:space="preserve"> trabajo</w:t>
+      </w:r>
+      <w:r>
+        <w:t xml:space="preserve"> </w:t>
+      </w:r>
+      <w:r>
+        <w:t>se ha utilizado</w:t>
+      </w:r>
+      <w:r>
+        <w:t xml:space="preserve"> </w:t>
+      </w:r>
+      <w:r>
+        <w:rPr>
+          <w:b/>
+          <w:bCs/>
+        </w:rPr>
         <w:t>Kanban</w:t>
       </w:r>
       <w:r>
@@ -3937,13 +3956,24 @@
     </w:p>
     <w:p>
       <w:r>
-        <w:t>Es un proceso iterativo e incremental. C</w:t>
-      </w:r>
-      <w:r>
-        <w:t>on Kanban se puede subdividir el proyecto en pequeñas tareas individuales, en las que se pueden solucionar los errores que surjan y no tener que esperar a tenerlo todo el código desarrollado para poder probarlo.</w:t>
-      </w:r>
-    </w:p>
-    <w:p>
+        <w:t xml:space="preserve">Es un proceso </w:t>
+      </w:r>
+      <w:r>
+        <w:rPr>
+          <w:b/>
+          <w:bCs/>
+        </w:rPr>
+        <w:t>iterativo e incremental</w:t>
+      </w:r>
+      <w:r>
+        <w:t>. C</w:t>
+      </w:r>
+      <w:r>
+        <w:t>on Kanban se puede subdividir el proyecto en pequeñas tareas individuales.</w:t>
+      </w:r>
+      <w:r>
+        <w:t xml:space="preserve"> </w:t>
+      </w:r>
       <w:r>
         <w:t>Las tareas</w:t>
       </w:r>
@@ -3967,39 +3997,6 @@
       </w:r>
       <w:r>
         <w:t>.</w:t>
-      </w:r>
-      <w:r>
-        <w:t xml:space="preserve"> </w:t>
-      </w:r>
-      <w:r>
-        <w:t xml:space="preserve">Esto nos </w:t>
-      </w:r>
-      <w:r>
-        <w:t>p</w:t>
-      </w:r>
-      <w:r>
-        <w:t>ermite</w:t>
-      </w:r>
-      <w:r>
-        <w:t xml:space="preserve"> optimizar las tareas a</w:t>
-      </w:r>
-      <w:r>
-        <w:t xml:space="preserve"> </w:t>
-      </w:r>
-      <w:r>
-        <w:t>través de varios equipos</w:t>
-      </w:r>
-      <w:r>
-        <w:t xml:space="preserve">, </w:t>
-      </w:r>
-      <w:r>
-        <w:t>visualizar sus flujos de trabajo</w:t>
-      </w:r>
-      <w:r>
-        <w:t>,</w:t>
-      </w:r>
-      <w:r>
-        <w:t xml:space="preserve"> y manejar proyectos complejos.</w:t>
       </w:r>
       <w:sdt>
         <w:sdtPr>
@@ -4205,16 +4202,63 @@
         </w:rPr>
         <w:t xml:space="preserve">Nota: </w:t>
       </w:r>
-      <w:hyperlink r:id="rId15" w:history="1">
-        <w:r>
+      <w:r>
+        <w:rPr>
+          <w:sz w:val="16"/>
+          <w:szCs w:val="16"/>
+        </w:rPr>
+        <w:t xml:space="preserve">Ilustración del modelo Kanban básico. </w:t>
+      </w:r>
+      <w:sdt>
+        <w:sdtPr>
           <w:rPr>
-            <w:rStyle w:val="Hipervnculo"/>
             <w:sz w:val="16"/>
             <w:szCs w:val="16"/>
           </w:rPr>
-          <w:t>https://tecnosoluciones.com/10-razones-para-usar-la-metodologia-kanban-en-tu-organizacion/</w:t>
-        </w:r>
-      </w:hyperlink>
+          <w:id w:val="-2074648268"/>
+          <w:citation/>
+        </w:sdtPr>
+        <w:sdtContent>
+          <w:r>
+            <w:rPr>
+              <w:sz w:val="16"/>
+              <w:szCs w:val="16"/>
+            </w:rPr>
+            <w:fldChar w:fldCharType="begin"/>
+          </w:r>
+          <w:r>
+            <w:rPr>
+              <w:sz w:val="16"/>
+              <w:szCs w:val="16"/>
+              <w:lang w:val="es-ES"/>
+            </w:rPr>
+            <w:instrText xml:space="preserve"> CITATION Tec \l 3082 </w:instrText>
+          </w:r>
+          <w:r>
+            <w:rPr>
+              <w:sz w:val="16"/>
+              <w:szCs w:val="16"/>
+            </w:rPr>
+            <w:fldChar w:fldCharType="separate"/>
+          </w:r>
+          <w:r>
+            <w:rPr>
+              <w:noProof/>
+              <w:sz w:val="16"/>
+              <w:szCs w:val="16"/>
+              <w:lang w:val="es-ES"/>
+            </w:rPr>
+            <w:t>(Tecnosoluciones, s.f.)</w:t>
+          </w:r>
+          <w:r>
+            <w:rPr>
+              <w:sz w:val="16"/>
+              <w:szCs w:val="16"/>
+            </w:rPr>
+            <w:fldChar w:fldCharType="end"/>
+          </w:r>
+        </w:sdtContent>
+      </w:sdt>
     </w:p>
     <w:p>
       <w:r>
@@ -4385,7 +4429,16 @@
         <w:t xml:space="preserve"> se debe definir cuantas tareas como máximo puede realizarse en cada fase del ciclo de trabajo (ejemplo, como máximo </w:t>
       </w:r>
       <w:r>
-        <w:t>3 funcionalidades en codificación</w:t>
+        <w:t xml:space="preserve">3 </w:t>
+      </w:r>
+      <w:r>
+        <w:t xml:space="preserve">tareas </w:t>
+      </w:r>
+      <w:r>
+        <w:t>en</w:t>
+      </w:r>
+      <w:r>
+        <w:t xml:space="preserve"> curso</w:t>
       </w:r>
       <w:r>
         <w:t xml:space="preserve">), a ese número de </w:t>
@@ -4520,120 +4573,13 @@
     </w:p>
     <w:p>
       <w:r>
-        <w:t>Las fases del modelo tradicional en cascada son:</w:t>
-      </w:r>
-    </w:p>
-    <w:p>
-      <w:pPr>
-        <w:pStyle w:val="Prrafodelista"/>
-        <w:numPr>
-          <w:ilvl w:val="0"/>
-          <w:numId w:val="26"/>
-        </w:numPr>
-      </w:pPr>
-      <w:r>
-        <w:t>Planificación</w:t>
-      </w:r>
-    </w:p>
-    <w:p>
-      <w:pPr>
-        <w:pStyle w:val="Prrafodelista"/>
-        <w:numPr>
-          <w:ilvl w:val="0"/>
-          <w:numId w:val="26"/>
-        </w:numPr>
-      </w:pPr>
-      <w:r>
-        <w:t>Análisis de requisitos</w:t>
-      </w:r>
-    </w:p>
-    <w:p>
-      <w:pPr>
-        <w:pStyle w:val="Prrafodelista"/>
-        <w:numPr>
-          <w:ilvl w:val="0"/>
-          <w:numId w:val="26"/>
-        </w:numPr>
-      </w:pPr>
-      <w:r>
-        <w:t>Diseño</w:t>
-      </w:r>
-    </w:p>
-    <w:p>
-      <w:pPr>
-        <w:pStyle w:val="Prrafodelista"/>
-        <w:numPr>
-          <w:ilvl w:val="0"/>
-          <w:numId w:val="26"/>
-        </w:numPr>
-      </w:pPr>
-      <w:r>
-        <w:t>Codificación</w:t>
-      </w:r>
-    </w:p>
-    <w:p>
-      <w:pPr>
-        <w:pStyle w:val="Prrafodelista"/>
-        <w:numPr>
-          <w:ilvl w:val="0"/>
-          <w:numId w:val="26"/>
-        </w:numPr>
-      </w:pPr>
-      <w:r>
-        <w:t>Pruebas</w:t>
-      </w:r>
-    </w:p>
-    <w:p>
-      <w:pPr>
-        <w:pStyle w:val="Prrafodelista"/>
-        <w:numPr>
-          <w:ilvl w:val="0"/>
-          <w:numId w:val="26"/>
-        </w:numPr>
-      </w:pPr>
-      <w:r>
-        <w:t>Mantenimiento</w:t>
-      </w:r>
-    </w:p>
-    <w:p>
-      <w:sdt>
-        <w:sdtPr>
-          <w:id w:val="-1899428297"/>
-          <w:citation/>
-        </w:sdtPr>
-        <w:sdtEndPr/>
-        <w:sdtContent>
-          <w:r>
-            <w:fldChar w:fldCharType="begin"/>
-          </w:r>
-          <w:r>
-            <w:rPr>
-              <w:lang w:val="es-ES"/>
-            </w:rPr>
-            <w:instrText xml:space="preserve"> CITATION Ile21 \l 3082 </w:instrText>
-          </w:r>
-          <w:r>
-            <w:fldChar w:fldCharType="separate"/>
-          </w:r>
-          <w:r>
-            <w:rPr>
-              <w:noProof/>
-              <w:lang w:val="es-ES"/>
-            </w:rPr>
-            <w:t>(Ilerna S.L., 2021)</w:t>
-          </w:r>
-          <w:r>
-            <w:fldChar w:fldCharType="end"/>
-          </w:r>
-        </w:sdtContent>
-      </w:sdt>
-      <w:r>
-        <w:t xml:space="preserve"> </w:t>
-      </w:r>
-    </w:p>
-    <w:p>
-      <w:r>
-        <w:t xml:space="preserve">Con la metodología ágil de Kanban no existe un orden predefinido para las etapas, si no que separa las tareas y va aplicando el ciclo de vida de codificación y pruebas a cada una de las tareas, hasta que se terminan individualmente. Se considera un ciclo de vida iterativo e incremental. Las etapas de codificación y pruebas se solapan, fusionando las tareas al final, pudiendo comprobar la calidad del proyecto final a medida que se va desarrollando. </w:t>
+        <w:t xml:space="preserve">Las etapas de codificación y pruebas </w:t>
+      </w:r>
+      <w:r>
+        <w:t>del ciclo de software se representan en el tablero kanban cómo “codificando” y “probando”,</w:t>
+      </w:r>
+      <w:r>
+        <w:t xml:space="preserve"> pudiendo comprobar la calidad del proyecto final a medida que se va desarrollando. </w:t>
       </w:r>
       <w:sdt>
         <w:sdtPr>
@@ -4669,12 +4615,10 @@
     </w:p>
     <w:p>
       <w:r>
-        <w:t>La fase de mantenimiento la obviaremos ya que es un proyecto académico y no se va a implantar ni mantener.</w:t>
-      </w:r>
-    </w:p>
-    <w:p>
-      <w:r>
-        <w:t>Las fases en las que se encontrarán las funcionalidades con el modelo Kanban en este proyecto serán:</w:t>
+        <w:t xml:space="preserve">Las fases en las que se encontrarán las </w:t>
+      </w:r>
+      <w:r>
+        <w:t>tareas y funcionalidades son:</w:t>
       </w:r>
     </w:p>
     <w:p>
@@ -4733,60 +4677,68 @@
     </w:p>
     <w:p>
       <w:r>
-        <w:t>Está dividida en</w:t>
+        <w:t>En la parte superior de esta fase pondremos las tareas que no sean de codificación.</w:t>
+      </w:r>
+      <w:r>
+        <w:t xml:space="preserve"> </w:t>
+      </w:r>
+      <w:r>
+        <w:t>La parte inferior e</w:t>
+      </w:r>
+      <w:r>
+        <w:t xml:space="preserve">stá </w:t>
+      </w:r>
+      <w:r>
+        <w:t>sub</w:t>
+      </w:r>
+      <w:r>
+        <w:t>dividida</w:t>
+      </w:r>
+      <w:r>
+        <w:t xml:space="preserve"> en dos columnas,</w:t>
+      </w:r>
+      <w:r>
+        <w:t xml:space="preserve"> </w:t>
       </w:r>
       <w:r>
         <w:rPr>
           <w:b/>
           <w:bCs/>
         </w:rPr>
-        <w:t xml:space="preserve"> “Codificando” y “Probando”. </w:t>
-      </w:r>
-      <w:r>
-        <w:t>Cuando una funcionalidad vaya a empezar a ser codificada entrará automáticamente a esta columna del tablero</w:t>
-      </w:r>
-      <w:r>
-        <w:t>, a la subfase de “Codificación”</w:t>
+        <w:t xml:space="preserve">“Codificando” y “Probando”. </w:t>
+      </w:r>
+      <w:r>
+        <w:t xml:space="preserve">Cuando una funcionalidad vaya a empezar a ser codificada entrará automáticamente </w:t>
+      </w:r>
+      <w:r>
+        <w:t>a la subfase de “Codificación”</w:t>
       </w:r>
       <w:r>
         <w:t>.</w:t>
       </w:r>
       <w:r>
-        <w:t xml:space="preserve"> C</w:t>
-      </w:r>
-      <w:r>
-        <w:t xml:space="preserve">ambiará a la subfase de </w:t>
-      </w:r>
-      <w:r>
-        <w:t>“Probando”</w:t>
-      </w:r>
-      <w:r>
         <w:t xml:space="preserve"> </w:t>
       </w:r>
       <w:r>
-        <w:t xml:space="preserve">cuando se considere </w:t>
+        <w:t>C</w:t>
+      </w:r>
+      <w:r>
+        <w:t xml:space="preserve">uando se considere </w:t>
       </w:r>
       <w:r>
         <w:t>que esté terminada</w:t>
       </w:r>
       <w:r>
-        <w:t xml:space="preserve"> la codificación. Las fases de </w:t>
-      </w:r>
-      <w:r>
-        <w:t>Codificando” y “Probando”</w:t>
-      </w:r>
-      <w:r>
-        <w:rPr>
-          <w:b/>
-          <w:bCs/>
-        </w:rPr>
-        <w:t xml:space="preserve"> </w:t>
-      </w:r>
-      <w:r>
-        <w:t xml:space="preserve">de </w:t>
-      </w:r>
-      <w:r>
-        <w:t>Kanban, coinciden con las del ciclo de vida en cascada del diagrama de Gantt en la planificación temporal.</w:t>
+        <w:t xml:space="preserve"> la codificación</w:t>
+      </w:r>
+      <w:r>
+        <w:t>, se moverá</w:t>
+      </w:r>
+      <w:r>
+        <w:t xml:space="preserve"> a la subfase de </w:t>
+      </w:r>
+      <w:r>
+        <w:t xml:space="preserve">“Probando”. </w:t>
       </w:r>
     </w:p>
     <w:p>
@@ -4812,12 +4764,13 @@
     </w:p>
     <w:p>
       <w:r>
-        <w:t>En la fase de testeo se le harán las pruebas pertinentes y una vez pasadas se dará por terminada y pasará a la fase de “Finalizado”. Una vez finalizada la funcionalidad se integrará en la aplicación principal.</w:t>
-      </w:r>
-    </w:p>
-    <w:p>
-      <w:r>
-        <w:t>En este proyecto solo se medirá el “Cycle Time”, ya que no hay clientes a los que mostrarles el proceso del proyecto.</w:t>
+        <w:t xml:space="preserve">En la fase de </w:t>
+      </w:r>
+      <w:r>
+        <w:t>“Probando”</w:t>
+      </w:r>
+      <w:r>
+        <w:t xml:space="preserve"> se le harán las pruebas pertinentes y una vez pasadas se dará por terminada y pasará a la fase de “Finalizado”. </w:t>
       </w:r>
     </w:p>
     <w:p>
@@ -4830,13 +4783,13 @@
       </w:pPr>
       <w:bookmarkStart w:id="12" w:name="_Toc117171854"/>
       <w:r>
-        <w:t>Ciclo de vida</w:t>
+        <w:t>Fases del c</w:t>
+      </w:r>
+      <w:r>
+        <w:t>iclo de vida</w:t>
       </w:r>
       <w:r>
         <w:t xml:space="preserve"> del proyecto</w:t>
-      </w:r>
-      <w:r>
-        <w:t>. Fases.</w:t>
       </w:r>
       <w:bookmarkEnd w:id="12"/>
     </w:p>
@@ -4857,110 +4810,31 @@
           <w:sz w:val="28"/>
           <w:szCs w:val="36"/>
         </w:rPr>
-        <w:t>Planificación</w:t>
-      </w:r>
-    </w:p>
-    <w:p>
-      <w:r>
-        <w:t>Se recog</w:t>
-      </w:r>
-      <w:r>
-        <w:t>ió</w:t>
-      </w:r>
-      <w:r>
-        <w:t xml:space="preserve"> la idea principal para la realización del proyecto, es decir mejorar la gestión de los vehículos de una empresa logístic</w:t>
-      </w:r>
-      <w:r>
-        <w:t>a. L</w:t>
-      </w:r>
-      <w:r>
-        <w:t>a empresa t</w:t>
-      </w:r>
-      <w:r>
-        <w:t>enía</w:t>
-      </w:r>
-      <w:r>
-        <w:t xml:space="preserve"> problemas en la gestión de la flota, todo se apunta en papel y pizarras</w:t>
-      </w:r>
-      <w:r>
-        <w:t>, lo que lleva</w:t>
-      </w:r>
-      <w:r>
-        <w:t>ba</w:t>
-      </w:r>
-      <w:r>
-        <w:t xml:space="preserve"> a errores y fallos en ITVs, servicios, etc.</w:t>
-      </w:r>
-      <w:r>
-        <w:t xml:space="preserve"> </w:t>
-      </w:r>
-      <w:r>
-        <w:t>En esta fase definimos los objetivos</w:t>
-      </w:r>
-      <w:r>
-        <w:t xml:space="preserve"> </w:t>
-      </w:r>
-      <w:r>
-        <w:t xml:space="preserve">a partir de la idea principal, y lo desglosamos en tareas más pequeñas, definiendo los </w:t>
-      </w:r>
-      <w:r>
-        <w:t>requisitos</w:t>
-      </w:r>
-      <w:r>
-        <w:t xml:space="preserve"> </w:t>
-      </w:r>
-      <w:r>
-        <w:t xml:space="preserve">funcionales y </w:t>
-      </w:r>
-      <w:r>
-        <w:t>no funcionales.</w:t>
-      </w:r>
-    </w:p>
-    <w:p>
-      <w:r>
-        <w:t>Se hizo un plan de gestión de tiempo con el calendario y se transcribe a un diagrama de Gantt, para dividir las tareas en el tiempo disponible.</w:t>
-      </w:r>
-    </w:p>
-    <w:p>
-      <w:r>
-        <w:rPr>
-          <w:b/>
-          <w:bCs/>
-        </w:rPr>
-        <w:t>Ventajas:</w:t>
-      </w:r>
-      <w:r>
-        <w:t xml:space="preserve"> mejorará la gestión y la eficiencia, y a su vez la productividad de la empresa.</w:t>
-      </w:r>
-    </w:p>
-    <w:p>
-      <w:r>
-        <w:rPr>
-          <w:b/>
-          <w:bCs/>
-        </w:rPr>
-        <w:t>Resultados:</w:t>
-      </w:r>
-      <w:r>
-        <w:t xml:space="preserve"> los empleados con acceso a la aplicación tendrán la información de todos los vehículos de la flota, de sus deficiencias técnicas, ITVs y servicios</w:t>
-      </w:r>
-      <w:r>
-        <w:t>.</w:t>
-      </w:r>
-    </w:p>
-    <w:p>
-      <w:pPr>
-        <w:rPr>
-          <w:b/>
-          <w:bCs/>
-        </w:rPr>
-      </w:pPr>
-      <w:r>
-        <w:rPr>
-          <w:b/>
-          <w:bCs/>
-        </w:rPr>
-        <w:t>Viabilidad:</w:t>
+        <w:t>Iniciaci</w:t>
+      </w:r>
+      <w:r>
+        <w:rPr>
+          <w:sz w:val="28"/>
+          <w:szCs w:val="36"/>
+        </w:rPr>
+        <w:t>ón</w:t>
+      </w:r>
+    </w:p>
+    <w:p>
+      <w:pPr>
+        <w:rPr>
+          <w:sz w:val="28"/>
+          <w:szCs w:val="36"/>
+        </w:rPr>
+      </w:pPr>
+      <w:r>
+        <w:t xml:space="preserve">Se recogió la idea principal para la realización del proyecto, es decir mejorar la gestión de los vehículos de una empresa logística. La empresa </w:t>
+      </w:r>
+      <w:r>
+        <w:t>tiene</w:t>
+      </w:r>
+      <w:r>
+        <w:t xml:space="preserve"> problemas en la gestión de la flota, todo se apunta en papel y pizarras, lo que llevaba a errores y fallos en ITVs, servicios, etc.</w:t>
       </w:r>
     </w:p>
     <w:p>
@@ -4980,24 +4854,82 @@
           <w:sz w:val="28"/>
           <w:szCs w:val="36"/>
         </w:rPr>
-        <w:t>Ejecución</w:t>
-      </w:r>
-    </w:p>
-    <w:p>
-      <w:r>
-        <w:t>En esta fase se realiza la codificación</w:t>
-      </w:r>
-      <w:r>
-        <w:t xml:space="preserve"> y pruebas</w:t>
-      </w:r>
-      <w:r>
+        <w:t>Planificación</w:t>
+      </w:r>
+    </w:p>
+    <w:p>
+      <w:r>
+        <w:t xml:space="preserve">Se </w:t>
+      </w:r>
+      <w:r>
+        <w:t>hace</w:t>
+      </w:r>
+      <w:r>
+        <w:t xml:space="preserve"> un plan de gestión de tiempo con el calendario y se transcribe a un diagrama de Gantt, para dividir las tareas en el tiempo disponible.</w:t>
+      </w:r>
+    </w:p>
+    <w:p>
+      <w:r>
+        <w:rPr>
+          <w:b/>
+          <w:bCs/>
+        </w:rPr>
+        <w:t>Ventajas:</w:t>
+      </w:r>
+      <w:r>
+        <w:t xml:space="preserve"> mejorará la gestión y la eficiencia, y a su vez la productividad de la empresa.</w:t>
+      </w:r>
+      <w:r>
+        <w:t xml:space="preserve"> L</w:t>
+      </w:r>
+      <w:r>
+        <w:t>os empleados con acceso a la aplicación tendrán la información de todos los vehículos de la flota, de sus deficiencias técnicas, ITVs y servicios</w:t>
+      </w:r>
+      <w:r>
+        <w:t>.</w:t>
+      </w:r>
+    </w:p>
+    <w:p>
+      <w:r>
+        <w:rPr>
+          <w:b/>
+          <w:bCs/>
+        </w:rPr>
+        <w:t>Viabilidad:</w:t>
+      </w:r>
+      <w:r>
+        <w:rPr>
+          <w:b/>
+          <w:bCs/>
+        </w:rPr>
         <w:t xml:space="preserve"> </w:t>
       </w:r>
       <w:r>
-        <w:t>de</w:t>
-      </w:r>
-      <w:r>
-        <w:t xml:space="preserve"> las tareas que se identifican a partir de los requisitos.</w:t>
+        <w:t>el proyecto es perfectamente viable en tiempo, ya que es un proyecto pequeño, que un programador puede realizar en un mes y medio.</w:t>
+      </w:r>
+      <w:r>
+        <w:t xml:space="preserve"> </w:t>
+      </w:r>
+    </w:p>
+    <w:p>
+      <w:pPr>
+        <w:rPr>
+          <w:b/>
+          <w:bCs/>
+        </w:rPr>
+      </w:pPr>
+      <w:r>
+        <w:rPr>
+          <w:b/>
+          <w:bCs/>
+        </w:rPr>
+        <w:t xml:space="preserve">Costes: </w:t>
+      </w:r>
+      <w:r>
+        <w:t>estimamos los costes en función del tiempo utilizado para la realización del proyecto, desde que se aprueba en este caso la propuesta del mismo.</w:t>
+      </w:r>
+      <w:r>
+        <w:t xml:space="preserve"> Un programador junior cobra de media 1500 euros al mes, por lo que podríamos fijar un presupuesto inventado de 2000 euros.</w:t>
       </w:r>
     </w:p>
     <w:p>
@@ -5017,30 +4949,27 @@
           <w:sz w:val="28"/>
           <w:szCs w:val="36"/>
         </w:rPr>
-        <w:t>Supervisión</w:t>
-      </w:r>
-    </w:p>
-    <w:p>
-      <w:r>
-        <w:t xml:space="preserve">En la supervisión revisamos si estamos cumpliendo los plazos y los </w:t>
-      </w:r>
-      <w:r>
-        <w:t>requisitos</w:t>
-      </w:r>
-      <w:r>
-        <w:t xml:space="preserve"> para la consecución </w:t>
-      </w:r>
-      <w:r>
-        <w:t>de los objetivos</w:t>
-      </w:r>
-      <w:r>
-        <w:t>. Si no es así, podemos</w:t>
-      </w:r>
-      <w:r>
-        <w:t xml:space="preserve"> corregir el rumbo</w:t>
-      </w:r>
-      <w:r>
-        <w:t xml:space="preserve"> y hacer ajustes en el plan original.</w:t>
+        <w:t>Ejecución</w:t>
+      </w:r>
+    </w:p>
+    <w:p>
+      <w:r>
+        <w:t xml:space="preserve">En esta fase </w:t>
+      </w:r>
+      <w:r>
+        <w:t>se crean las tareas, y se pasan en el tablero Kanban a “En Curso”. S</w:t>
+      </w:r>
+      <w:r>
+        <w:t xml:space="preserve">e </w:t>
+      </w:r>
+      <w:r>
+        <w:t>han ido realizando las tareas de la memoria y las funcionalidades</w:t>
+      </w:r>
+      <w:r>
+        <w:t xml:space="preserve"> que se identifican a partir de los requisitos.</w:t>
+      </w:r>
+      <w:r>
+        <w:t xml:space="preserve"> A medida que se van terminando las tareas o funcionalidades, se va comprobando la calidad de los mismos antes de pasarlas a Finalizado.</w:t>
       </w:r>
     </w:p>
     <w:p>
@@ -5060,15 +4989,434 @@
           <w:sz w:val="28"/>
           <w:szCs w:val="36"/>
         </w:rPr>
+        <w:t>Supervisión</w:t>
+      </w:r>
+    </w:p>
+    <w:p>
+      <w:r>
+        <w:t xml:space="preserve">En la supervisión revisamos si estamos cumpliendo los plazos y los </w:t>
+      </w:r>
+      <w:r>
+        <w:t>requisitos</w:t>
+      </w:r>
+      <w:r>
+        <w:t xml:space="preserve"> para la consecución </w:t>
+      </w:r>
+      <w:r>
+        <w:t>de los objetivos</w:t>
+      </w:r>
+      <w:r>
+        <w:t>. Si no es así, podemos</w:t>
+      </w:r>
+      <w:r>
+        <w:t xml:space="preserve"> corregir el rumbo</w:t>
+      </w:r>
+      <w:r>
+        <w:t xml:space="preserve"> y hacer ajustes en el plan original.</w:t>
+      </w:r>
+    </w:p>
+    <w:p>
+      <w:pPr>
+        <w:pStyle w:val="Prrafodelista"/>
+        <w:numPr>
+          <w:ilvl w:val="0"/>
+          <w:numId w:val="31"/>
+        </w:numPr>
+        <w:rPr>
+          <w:sz w:val="28"/>
+          <w:szCs w:val="36"/>
+        </w:rPr>
+      </w:pPr>
+      <w:r>
+        <w:rPr>
+          <w:sz w:val="28"/>
+          <w:szCs w:val="36"/>
+        </w:rPr>
         <w:t>Cierre</w:t>
       </w:r>
     </w:p>
     <w:p>
       <w:r>
-        <w:t>Se han conseguido los objetivos, pero se debe hacer un juicio crítico para ver que ha ido bien y que se hubiera podido mejorar. Se suben los archivos a la nube para su acceso y entrega.</w:t>
-      </w:r>
-      <w:r>
-        <w:t xml:space="preserve"> A partir de aquí entraríamos en mantenimiento, corrigiendo los bugs, errores y programando nuevas funcionalidades si fuera necesario.</w:t>
+        <w:t>Aquí se analiza si s</w:t>
+      </w:r>
+      <w:r>
+        <w:t>e han conseguido los objetivos</w:t>
+      </w:r>
+      <w:r>
+        <w:t xml:space="preserve"> del proyecto. S</w:t>
+      </w:r>
+      <w:r>
+        <w:t>e debe hacer un juicio crítico para ver que ha ido bien y que se hubiera podido mejorar</w:t>
+      </w:r>
+      <w:r>
+        <w:t xml:space="preserve">, y documentarlo todo. </w:t>
+      </w:r>
+      <w:r>
+        <w:t>Se suben los archivos a la nube para su acceso y entrega.</w:t>
+      </w:r>
+      <w:r>
+        <w:t xml:space="preserve"> A partir de aquí entraríamos en mantenimiento</w:t>
+      </w:r>
+      <w:r>
+        <w:t xml:space="preserve"> si fuese un proyecto para un cliente</w:t>
+      </w:r>
+      <w:r>
+        <w:t>, corrigiendo los bugs, errores y programando nuevas funcionalidades si fuera necesario.</w:t>
+      </w:r>
+    </w:p>
+    <w:p/>
+    <w:p>
+      <w:pPr>
+        <w:pStyle w:val="Ttulo2"/>
+        <w:numPr>
+          <w:ilvl w:val="1"/>
+          <w:numId w:val="4"/>
+        </w:numPr>
+      </w:pPr>
+      <w:r>
+        <w:t>Fases del ciclo de vida del software</w:t>
+      </w:r>
+    </w:p>
+    <w:p>
+      <w:r>
+        <w:t xml:space="preserve">Para la vida del software usaremos el modelo en cascada, en el que antes de pasar a la siguiente fase, tendremos que terminar la anterior. Permite iteraciones. Podemos ver las fases del modelo en cascada tradicional en la </w:t>
+      </w:r>
+      <w:r>
+        <w:rPr>
+          <w:b/>
+          <w:bCs/>
+        </w:rPr>
+        <w:t>Figura 2</w:t>
+      </w:r>
+      <w:r>
+        <w:t>.</w:t>
+      </w:r>
+    </w:p>
+    <w:p/>
+    <w:p/>
+    <w:p>
+      <w:pPr>
+        <w:jc w:val="left"/>
+        <w:rPr>
+          <w:b/>
+          <w:bCs/>
+          <w:szCs w:val="22"/>
+        </w:rPr>
+      </w:pPr>
+      <w:r>
+        <w:rPr>
+          <w:b/>
+          <w:bCs/>
+          <w:szCs w:val="22"/>
+        </w:rPr>
+        <w:t xml:space="preserve">Figura </w:t>
+      </w:r>
+      <w:r>
+        <w:rPr>
+          <w:b/>
+          <w:bCs/>
+          <w:szCs w:val="22"/>
+        </w:rPr>
+        <w:t>2</w:t>
+      </w:r>
+    </w:p>
+    <w:p>
+      <w:pPr>
+        <w:jc w:val="center"/>
+      </w:pPr>
+      <w:r>
+        <w:rPr>
+          <w:noProof/>
+        </w:rPr>
+        <w:drawing>
+          <wp:inline distT="0" distB="0" distL="0" distR="0" wp14:anchorId="478DE022" wp14:editId="3BB8D0FC">
+            <wp:extent cx="1242019" cy="1999397"/>
+            <wp:effectExtent l="0" t="0" r="0" b="1270"/>
+            <wp:docPr id="5" name="Imagen 5"/>
+            <wp:cNvGraphicFramePr>
+              <a:graphicFrameLocks xmlns:a="http://schemas.openxmlformats.org/drawingml/2006/main" noChangeAspect="1"/>
+            </wp:cNvGraphicFramePr>
+            <a:graphic xmlns:a="http://schemas.openxmlformats.org/drawingml/2006/main">
+              <a:graphicData uri="http://schemas.openxmlformats.org/drawingml/2006/picture">
+                <pic:pic xmlns:pic="http://schemas.openxmlformats.org/drawingml/2006/picture">
+                  <pic:nvPicPr>
+                    <pic:cNvPr id="0" name="Picture 4"/>
+                    <pic:cNvPicPr>
+                      <a:picLocks noChangeAspect="1" noChangeArrowheads="1"/>
+                    </pic:cNvPicPr>
+                  </pic:nvPicPr>
+                  <pic:blipFill>
+                    <a:blip r:embed="rId15">
+                      <a:extLst>
+                        <a:ext uri="{28A0092B-C50C-407E-A947-70E740481C1C}">
+                          <a14:useLocalDpi xmlns:a14="http://schemas.microsoft.com/office/drawing/2010/main" val="0"/>
+                        </a:ext>
+                      </a:extLst>
+                    </a:blip>
+                    <a:srcRect/>
+                    <a:stretch>
+                      <a:fillRect/>
+                    </a:stretch>
+                  </pic:blipFill>
+                  <pic:spPr bwMode="auto">
+                    <a:xfrm>
+                      <a:off x="0" y="0"/>
+                      <a:ext cx="1256906" cy="2023362"/>
+                    </a:xfrm>
+                    <a:prstGeom prst="rect">
+                      <a:avLst/>
+                    </a:prstGeom>
+                    <a:noFill/>
+                    <a:ln>
+                      <a:noFill/>
+                    </a:ln>
+                  </pic:spPr>
+                </pic:pic>
+              </a:graphicData>
+            </a:graphic>
+          </wp:inline>
+        </w:drawing>
+      </w:r>
+    </w:p>
+    <w:p>
+      <w:pPr>
+        <w:jc w:val="center"/>
+        <w:rPr>
+          <w:sz w:val="16"/>
+          <w:szCs w:val="16"/>
+        </w:rPr>
+      </w:pPr>
+      <w:r>
+        <w:rPr>
+          <w:sz w:val="16"/>
+          <w:szCs w:val="16"/>
+        </w:rPr>
+        <w:t xml:space="preserve">Nota: Ciclos de vida del software. Modelo en cascada. </w:t>
+      </w:r>
+      <w:sdt>
+        <w:sdtPr>
+          <w:rPr>
+            <w:sz w:val="16"/>
+            <w:szCs w:val="16"/>
+          </w:rPr>
+          <w:id w:val="-1015767077"/>
+          <w:citation/>
+        </w:sdtPr>
+        <w:sdtContent>
+          <w:r>
+            <w:rPr>
+              <w:sz w:val="16"/>
+              <w:szCs w:val="16"/>
+            </w:rPr>
+            <w:fldChar w:fldCharType="begin"/>
+          </w:r>
+          <w:r>
+            <w:rPr>
+              <w:sz w:val="16"/>
+              <w:szCs w:val="16"/>
+              <w:lang w:val="es-ES"/>
+            </w:rPr>
+            <w:instrText xml:space="preserve"> CITATION Ile21 \l 3082 </w:instrText>
+          </w:r>
+          <w:r>
+            <w:rPr>
+              <w:sz w:val="16"/>
+              <w:szCs w:val="16"/>
+            </w:rPr>
+            <w:fldChar w:fldCharType="separate"/>
+          </w:r>
+          <w:r>
+            <w:rPr>
+              <w:noProof/>
+              <w:sz w:val="16"/>
+              <w:szCs w:val="16"/>
+              <w:lang w:val="es-ES"/>
+            </w:rPr>
+            <w:t>(Ilerna S.L., 2021)</w:t>
+          </w:r>
+          <w:r>
+            <w:rPr>
+              <w:sz w:val="16"/>
+              <w:szCs w:val="16"/>
+            </w:rPr>
+            <w:fldChar w:fldCharType="end"/>
+          </w:r>
+        </w:sdtContent>
+      </w:sdt>
+    </w:p>
+    <w:p>
+      <w:pPr>
+        <w:pStyle w:val="Prrafodelista"/>
+        <w:numPr>
+          <w:ilvl w:val="0"/>
+          <w:numId w:val="31"/>
+        </w:numPr>
+        <w:rPr>
+          <w:sz w:val="28"/>
+          <w:szCs w:val="36"/>
+        </w:rPr>
+      </w:pPr>
+      <w:r>
+        <w:rPr>
+          <w:sz w:val="28"/>
+          <w:szCs w:val="36"/>
+        </w:rPr>
+        <w:t>Planificación</w:t>
+      </w:r>
+    </w:p>
+    <w:p>
+      <w:r>
+        <w:t>En esta fase definimos los objetivos</w:t>
+      </w:r>
+      <w:r>
+        <w:t xml:space="preserve"> </w:t>
+      </w:r>
+      <w:r>
+        <w:t xml:space="preserve">a partir de la idea principal, y lo desglosamos en tareas más pequeñas, definiendo los </w:t>
+      </w:r>
+      <w:r>
+        <w:t>requisitos</w:t>
+      </w:r>
+      <w:r>
+        <w:t xml:space="preserve"> </w:t>
+      </w:r>
+      <w:r>
+        <w:t xml:space="preserve">funcionales y </w:t>
+      </w:r>
+      <w:r>
+        <w:t>no funcionales.</w:t>
+      </w:r>
+      <w:r>
+        <w:t xml:space="preserve"> </w:t>
+      </w:r>
+    </w:p>
+    <w:p>
+      <w:pPr>
+        <w:pStyle w:val="Prrafodelista"/>
+        <w:numPr>
+          <w:ilvl w:val="0"/>
+          <w:numId w:val="31"/>
+        </w:numPr>
+        <w:rPr>
+          <w:sz w:val="28"/>
+          <w:szCs w:val="36"/>
+        </w:rPr>
+      </w:pPr>
+      <w:r>
+        <w:rPr>
+          <w:sz w:val="28"/>
+          <w:szCs w:val="36"/>
+        </w:rPr>
+        <w:t>Diseño</w:t>
+      </w:r>
+    </w:p>
+    <w:p>
+      <w:r>
+        <w:t xml:space="preserve"> Se decide como implementar el software y su estructura. Pasaremos los requisitos funcionales y no funcionales</w:t>
+      </w:r>
+      <w:r>
+        <w:t xml:space="preserve"> a un diseño de software</w:t>
+      </w:r>
+      <w:r>
+        <w:t>.</w:t>
+      </w:r>
+      <w:r>
+        <w:t xml:space="preserve"> </w:t>
+      </w:r>
+      <w:r>
+        <w:t>Se diseñan las estructuras de datos, la estructura de los componentes, la interfaz gráfica de la aplicación,</w:t>
+      </w:r>
+      <w:r>
+        <w:t xml:space="preserve"> y los componentes en detalle.</w:t>
+      </w:r>
+    </w:p>
+    <w:p>
+      <w:pPr>
+        <w:pStyle w:val="Prrafodelista"/>
+        <w:numPr>
+          <w:ilvl w:val="0"/>
+          <w:numId w:val="31"/>
+        </w:numPr>
+        <w:rPr>
+          <w:sz w:val="28"/>
+          <w:szCs w:val="36"/>
+        </w:rPr>
+      </w:pPr>
+      <w:r>
+        <w:rPr>
+          <w:sz w:val="28"/>
+          <w:szCs w:val="36"/>
+        </w:rPr>
+        <w:t>Codificación</w:t>
+      </w:r>
+    </w:p>
+    <w:p>
+      <w:r>
+        <w:t xml:space="preserve">Primero elegimos las herramientas adecuadas para el desarrollo, entre ellas el IDE. Con el IDE y la interfaz ya diseñada, procederemos a escribir el código fuente. Seguimos las convenciones y normas para escribir un código claro y legible. </w:t>
+      </w:r>
+      <w:r>
+        <w:t>Además,</w:t>
+      </w:r>
+      <w:r>
+        <w:t xml:space="preserve"> documentamos el código a medida que lo vamos escribiendo, para </w:t>
+      </w:r>
+      <w:r>
+        <w:t>su posterior mantenimiento de una forma más eficiente.</w:t>
+      </w:r>
+    </w:p>
+    <w:p>
+      <w:pPr>
+        <w:pStyle w:val="Prrafodelista"/>
+        <w:numPr>
+          <w:ilvl w:val="0"/>
+          <w:numId w:val="31"/>
+        </w:numPr>
+        <w:rPr>
+          <w:sz w:val="28"/>
+          <w:szCs w:val="36"/>
+        </w:rPr>
+      </w:pPr>
+      <w:r>
+        <w:rPr>
+          <w:sz w:val="28"/>
+          <w:szCs w:val="36"/>
+        </w:rPr>
+        <w:t>Pruebas</w:t>
+      </w:r>
+    </w:p>
+    <w:p>
+      <w:r>
+        <w:t>Mediante las pruebas, detectamos los errores en la codificación, para corregirlos. Se dice que una prueba es un éxito si encuentra algún error.</w:t>
+      </w:r>
+    </w:p>
+    <w:p>
+      <w:r>
+        <w:br w:type="page"/>
+      </w:r>
+    </w:p>
+    <w:p>
+      <w:pPr>
+        <w:pStyle w:val="Prrafodelista"/>
+        <w:numPr>
+          <w:ilvl w:val="0"/>
+          <w:numId w:val="31"/>
+        </w:numPr>
+        <w:rPr>
+          <w:sz w:val="28"/>
+          <w:szCs w:val="36"/>
+        </w:rPr>
+      </w:pPr>
+      <w:r>
+        <w:rPr>
+          <w:sz w:val="28"/>
+          <w:szCs w:val="36"/>
+        </w:rPr>
+        <w:t>Mantenimiento</w:t>
+      </w:r>
+    </w:p>
+    <w:p>
+      <w:r>
+        <w:t>En esta fase iremos corrigiendo los errores que el cliente encuentre, adaptaremos el software a las nuevas necesidades de la empresa, y se le añadirán nuevas funcionalidades si fuese necesario.</w:t>
       </w:r>
     </w:p>
     <w:p>
@@ -5078,6 +5426,7 @@
           <w:ilvl w:val="0"/>
           <w:numId w:val="4"/>
         </w:numPr>
+        <w:ind w:left="720" w:hanging="720"/>
       </w:pPr>
       <w:bookmarkStart w:id="13" w:name="_Toc117171855"/>
       <w:r>
@@ -7677,7 +8026,7 @@
           <v:shape id="_x0000_i1025" type="#_x0000_t75" style="width:686pt;height:504.8pt" o:ole="">
             <v:imagedata r:id="rId20" o:title=""/>
           </v:shape>
-          <o:OLEObject Type="Embed" ProgID="Visio.Drawing.15" ShapeID="_x0000_i1025" DrawAspect="Content" ObjectID="_1728763167" r:id="rId21"/>
+          <o:OLEObject Type="Embed" ProgID="Visio.Drawing.15" ShapeID="_x0000_i1025" DrawAspect="Content" ObjectID="_1728854240" r:id="rId21"/>
         </w:object>
       </w:r>
     </w:p>
@@ -11790,6 +12139,12 @@
 </file>
 
 <file path=customXml/item1.xml><?xml version="1.0" encoding="utf-8"?>
+<go:gDocsCustomXmlDataStorage xmlns:go="http://customooxmlschemas.google.com/" xmlns:r="http://schemas.openxmlformats.org/officeDocument/2006/relationships">
+  <go:docsCustomData xmlns:go="http://customooxmlschemas.google.com/" roundtripDataSignature="AMtx7mgl+2i+IeBLJP0d+re0XLdSOpSahg==">AMUW2mVmVNEY3waV5IU56w/vPsot0rj9MdpLQXOO9vu1DiTbbwSyikap3QJ/f11uqK4KfwsiFJIUKIRNInCOQmw5jmXObtSYLqVn7NiU10f1CNEKfxtVlsr824xA6rT+1eCNvZoeeCpCRr4o7qsqjU4tt6oYwsM2ASaNau7Cy9nlLSUjEL676KQ=</go:docsCustomData>
+</go:gDocsCustomXmlDataStorage>
+</file>
+
+<file path=customXml/item2.xml><?xml version="1.0" encoding="utf-8"?>
 <b:Sources xmlns:b="http://schemas.openxmlformats.org/officeDocument/2006/bibliography" xmlns="http://schemas.openxmlformats.org/officeDocument/2006/bibliography" SelectedStyle="\APASixthEditionOfficeOnline.xsl" StyleName="APA" Version="6">
   <b:Source>
     <b:Tag>Ile22</b:Tag>
@@ -11814,7 +12169,7 @@
     <b:City>Lleida</b:City>
     <b:Publisher>Ilerna Online SL</b:Publisher>
     <b:BookTitle>Entornos de desarrollo</b:BookTitle>
-    <b:RefOrder>13</b:RefOrder>
+    <b:RefOrder>14</b:RefOrder>
   </b:Source>
   <b:Source>
     <b:Tag>Jul22</b:Tag>
@@ -11836,7 +12191,7 @@
     <b:Month>Julio</b:Month>
     <b:Day>22</b:Day>
     <b:URL>https://asana.com/es/resources/what-is-kanban</b:URL>
-    <b:RefOrder>2</b:RefOrder>
+    <b:RefOrder>3</b:RefOrder>
   </b:Source>
   <b:Source>
     <b:Tag>Jav11</b:Tag>
@@ -11858,7 +12213,7 @@
     <b:Month>Noviembre</b:Month>
     <b:Day>22</b:Day>
     <b:URL>https://www.javiergarzas.com/2011/11/kanban.html#:~:text=Las%20principales%20reglas%20de%20Kanban,como%20%E2%80%9Clead%20time%E2%80%9D).</b:URL>
-    <b:RefOrder>3</b:RefOrder>
+    <b:RefOrder>4</b:RefOrder>
   </b:Source>
   <b:Source>
     <b:Tag>APD21</b:Tag>
@@ -11897,7 +12252,7 @@
     </b:Author>
     <b:Title>Programación Multimedia y Dispositivos Móviles</b:Title>
     <b:BookTitle>Programación Multimedia y Dispositivos Móviles</b:BookTitle>
-    <b:RefOrder>7</b:RefOrder>
+    <b:RefOrder>8</b:RefOrder>
   </b:Source>
   <b:Source>
     <b:Tag>Wik222</b:Tag>
@@ -11914,7 +12269,7 @@
     <b:Month>Octubre</b:Month>
     <b:Day>4</b:Day>
     <b:URL>https://en.wikipedia.org/wiki/Android_Studio</b:URL>
-    <b:RefOrder>8</b:RefOrder>
+    <b:RefOrder>9</b:RefOrder>
   </b:Source>
   <b:Source>
     <b:Tag>Wik223</b:Tag>
@@ -11931,7 +12286,7 @@
     <b:Month>Octubre</b:Month>
     <b:Day>14</b:Day>
     <b:URL>https://es.wikipedia.org/wiki/Base_de_datos</b:URL>
-    <b:RefOrder>9</b:RefOrder>
+    <b:RefOrder>10</b:RefOrder>
   </b:Source>
   <b:Source>
     <b:Tag>Qué</b:Tag>
@@ -11950,7 +12305,7 @@
         </b:NameList>
       </b:Author>
     </b:Author>
-    <b:RefOrder>10</b:RefOrder>
+    <b:RefOrder>11</b:RefOrder>
   </b:Source>
   <b:Source>
     <b:Tag>Tea21</b:Tag>
@@ -11967,7 +12322,7 @@
         <b:Corporate>Teamleader</b:Corporate>
       </b:Author>
     </b:Author>
-    <b:RefOrder>11</b:RefOrder>
+    <b:RefOrder>12</b:RefOrder>
   </b:Source>
   <b:Source>
     <b:Tag>Edd</b:Tag>
@@ -11986,7 +12341,7 @@
     <b:Title>About Gantt Charts</b:Title>
     <b:InternetSiteTitle>Altassian</b:InternetSiteTitle>
     <b:URL>https://www.atlassian.com/es/agile/project-management/gantt-chart</b:URL>
-    <b:RefOrder>14</b:RefOrder>
+    <b:RefOrder>15</b:RefOrder>
   </b:Source>
   <b:Source>
     <b:Tag>Tre</b:Tag>
@@ -12000,7 +12355,7 @@
     <b:Title>Aprende los aspectos básicos del tablero de Trello</b:Title>
     <b:InternetSiteTitle>Trello</b:InternetSiteTitle>
     <b:URL>https://trello.com/guide/</b:URL>
-    <b:RefOrder>6</b:RefOrder>
+    <b:RefOrder>7</b:RefOrder>
   </b:Source>
   <b:Source>
     <b:Tag>Ile21</b:Tag>
@@ -12014,7 +12369,7 @@
     <b:Title>Entornos de Desarrollo</b:Title>
     <b:Year>2021</b:Year>
     <b:Publisher>Ilerna S.L.</b:Publisher>
-    <b:RefOrder>4</b:RefOrder>
+    <b:RefOrder>6</b:RefOrder>
   </b:Source>
   <b:Source>
     <b:Tag>vie</b:Tag>
@@ -12042,30 +12397,38 @@
     <b:Title>Qué son los requisitos funcionales: ejemplos, definición, guía completa</b:Title>
     <b:InternetSiteTitle>VIsureSolutions</b:InternetSiteTitle>
     <b:URL>https://visuresolutions.com/es/blog/functional-requirements/</b:URL>
-    <b:RefOrder>12</b:RefOrder>
+    <b:RefOrder>13</b:RefOrder>
+  </b:Source>
+  <b:Source>
+    <b:Tag>Tec</b:Tag>
+    <b:SourceType>InternetSite</b:SourceType>
+    <b:Guid>{57612136-0937-4A23-8BB1-FA0A3BD7306F}</b:Guid>
+    <b:Author>
+      <b:Author>
+        <b:Corporate>Tecnosoluciones</b:Corporate>
+      </b:Author>
+    </b:Author>
+    <b:Title>Te damos 10 razones para usar la metodología Kanban en tu organización</b:Title>
+    <b:InternetSiteTitle>Tecnosoluciones</b:InternetSiteTitle>
+    <b:URL>https://tecnosoluciones.com/10-razones-para-usar-la-metodologia-kanban-en-tu-organizacion/</b:URL>
+    <b:RefOrder>2</b:RefOrder>
   </b:Source>
 </b:Sources>
 </file>
 
-<file path=customXml/item2.xml><?xml version="1.0" encoding="utf-8"?>
-<go:gDocsCustomXmlDataStorage xmlns:go="http://customooxmlschemas.google.com/" xmlns:r="http://schemas.openxmlformats.org/officeDocument/2006/relationships">
-  <go:docsCustomData xmlns:go="http://customooxmlschemas.google.com/" roundtripDataSignature="AMtx7mgl+2i+IeBLJP0d+re0XLdSOpSahg==">AMUW2mVmVNEY3waV5IU56w/vPsot0rj9MdpLQXOO9vu1DiTbbwSyikap3QJ/f11uqK4KfwsiFJIUKIRNInCOQmw5jmXObtSYLqVn7NiU10f1CNEKfxtVlsr824xA6rT+1eCNvZoeeCpCRr4o7qsqjU4tt6oYwsM2ASaNau7Cy9nlLSUjEL676KQ=</go:docsCustomData>
-</go:gDocsCustomXmlDataStorage>
-</file>
-
 <file path=customXml/itemProps1.xml><?xml version="1.0" encoding="utf-8"?>
-<ds:datastoreItem xmlns:ds="http://schemas.openxmlformats.org/officeDocument/2006/customXml" ds:itemID="{213A88AB-7B4F-492F-BCAA-611774F7E74D}">
-  <ds:schemaRefs>
-    <ds:schemaRef ds:uri="http://schemas.openxmlformats.org/officeDocument/2006/bibliography"/>
-  </ds:schemaRefs>
-</ds:datastoreItem>
-</file>
-
-<file path=customXml/itemProps2.xml><?xml version="1.0" encoding="utf-8"?>
 <ds:datastoreItem xmlns:ds="http://schemas.openxmlformats.org/officeDocument/2006/customXml" ds:itemID="{11111111-1234-1234-1234-123412341234}">
   <ds:schemaRefs>
     <ds:schemaRef ds:uri="http://customooxmlschemas.google.com/"/>
     <ds:schemaRef ds:uri="http://schemas.openxmlformats.org/officeDocument/2006/relationships"/>
   </ds:schemaRefs>
 </ds:datastoreItem>
+</file>
+
+<file path=customXml/itemProps2.xml><?xml version="1.0" encoding="utf-8"?>
+<ds:datastoreItem xmlns:ds="http://schemas.openxmlformats.org/officeDocument/2006/customXml" ds:itemID="{264A5771-AEEC-4455-B212-9AFD13B52A27}">
+  <ds:schemaRefs>
+    <ds:schemaRef ds:uri="http://schemas.openxmlformats.org/officeDocument/2006/bibliography"/>
+  </ds:schemaRefs>
+</ds:datastoreItem>
 </file>
</xml_diff>

<commit_message>
Cuadrados todos los layout
</commit_message>
<xml_diff>
--- a/4.-Documentación/Memoria tema - Carlos Caruncho Serrano.docx
+++ b/4.-Documentación/Memoria tema - Carlos Caruncho Serrano.docx
@@ -75,6 +75,7 @@
           <w:szCs w:val="56"/>
         </w:rPr>
       </w:pPr>
+      <w:proofErr w:type="spellStart"/>
       <w:r>
         <w:rPr>
           <w:b/>
@@ -84,6 +85,7 @@
         </w:rPr>
         <w:t>VehicleGest</w:t>
       </w:r>
+      <w:proofErr w:type="spellEnd"/>
     </w:p>
     <w:p>
       <w:pPr>
@@ -179,6 +181,7 @@
         </w:rPr>
         <w:t xml:space="preserve">Fecha de entrega: </w:t>
       </w:r>
+      <w:proofErr w:type="spellStart"/>
       <w:r>
         <w:rPr>
           <w:rFonts w:eastAsia="Arial" w:cs="Arial"/>
@@ -186,8 +189,29 @@
           <w:szCs w:val="24"/>
           <w:lang w:val="es-ES"/>
         </w:rPr>
-        <w:t>dd/mm/aaaa</w:t>
-      </w:r>
+        <w:t>dd</w:t>
+      </w:r>
+      <w:proofErr w:type="spellEnd"/>
+      <w:r>
+        <w:rPr>
+          <w:rFonts w:eastAsia="Arial" w:cs="Arial"/>
+          <w:color w:val="7B7B7B"/>
+          <w:szCs w:val="24"/>
+          <w:lang w:val="es-ES"/>
+        </w:rPr>
+        <w:t>/mm/</w:t>
+      </w:r>
+      <w:proofErr w:type="spellStart"/>
+      <w:r>
+        <w:rPr>
+          <w:rFonts w:eastAsia="Arial" w:cs="Arial"/>
+          <w:color w:val="7B7B7B"/>
+          <w:szCs w:val="24"/>
+          <w:lang w:val="es-ES"/>
+        </w:rPr>
+        <w:t>aaaa</w:t>
+      </w:r>
+      <w:proofErr w:type="spellEnd"/>
     </w:p>
     <w:p>
       <w:pPr>
@@ -1755,6 +1779,7 @@
           <w:szCs w:val="22"/>
         </w:rPr>
       </w:pPr>
+      <w:proofErr w:type="spellStart"/>
       <w:r>
         <w:rPr>
           <w:b/>
@@ -1763,6 +1788,7 @@
         </w:rPr>
         <w:t>Vehiclegest</w:t>
       </w:r>
+      <w:proofErr w:type="spellEnd"/>
       <w:r>
         <w:rPr>
           <w:szCs w:val="22"/>
@@ -1890,6 +1916,7 @@
           <w:szCs w:val="22"/>
         </w:rPr>
       </w:pPr>
+      <w:proofErr w:type="spellStart"/>
       <w:r>
         <w:rPr>
           <w:b/>
@@ -1898,6 +1925,7 @@
         </w:rPr>
         <w:t>VehicleGest</w:t>
       </w:r>
+      <w:proofErr w:type="spellEnd"/>
       <w:r>
         <w:rPr>
           <w:szCs w:val="22"/>
@@ -2153,26 +2181,51 @@
         </w:rPr>
       </w:pPr>
       <w:bookmarkStart w:id="7" w:name="_Toc95911259"/>
+      <w:proofErr w:type="spellStart"/>
       <w:r>
         <w:rPr>
           <w:szCs w:val="22"/>
           <w:lang w:val="en-US"/>
         </w:rPr>
-        <w:t xml:space="preserve">VehicleGest is a complete Android solution to improve the control and maintenance of a logistics company's vehicle fleet, with a centralized database of vehicles, </w:t>
-      </w:r>
+        <w:t>VehicleGest</w:t>
+      </w:r>
+      <w:proofErr w:type="spellEnd"/>
       <w:r>
         <w:rPr>
           <w:szCs w:val="22"/>
           <w:lang w:val="en-US"/>
         </w:rPr>
-        <w:t xml:space="preserve">services, </w:t>
+        <w:t xml:space="preserve"> is a complete Android solution to improve the control and maintenance of a logistics company's vehicle fleet, with a centralized database of vehicles, </w:t>
       </w:r>
       <w:r>
         <w:rPr>
           <w:szCs w:val="22"/>
           <w:lang w:val="en-US"/>
         </w:rPr>
-        <w:t xml:space="preserve">materials and personel, taking all this data wherever the company's personnel are. </w:t>
+        <w:t xml:space="preserve">services, </w:t>
+      </w:r>
+      <w:r>
+        <w:rPr>
+          <w:szCs w:val="22"/>
+          <w:lang w:val="en-US"/>
+        </w:rPr>
+        <w:t xml:space="preserve">materials and </w:t>
+      </w:r>
+      <w:proofErr w:type="spellStart"/>
+      <w:r>
+        <w:rPr>
+          <w:szCs w:val="22"/>
+          <w:lang w:val="en-US"/>
+        </w:rPr>
+        <w:t>personel</w:t>
+      </w:r>
+      <w:proofErr w:type="spellEnd"/>
+      <w:r>
+        <w:rPr>
+          <w:szCs w:val="22"/>
+          <w:lang w:val="en-US"/>
+        </w:rPr>
+        <w:t xml:space="preserve">, taking all this data wherever the company's personnel are. </w:t>
       </w:r>
     </w:p>
     <w:p>
@@ -2197,187 +2250,212 @@
           <w:lang w:val="en-US"/>
         </w:rPr>
       </w:pPr>
+      <w:proofErr w:type="spellStart"/>
       <w:r>
         <w:rPr>
           <w:szCs w:val="22"/>
           <w:lang w:val="en-US"/>
         </w:rPr>
-        <w:t xml:space="preserve">VehicleGest will bring some features to improve it. Firstly, it </w:t>
-      </w:r>
+        <w:t>VehicleGest</w:t>
+      </w:r>
+      <w:proofErr w:type="spellEnd"/>
       <w:r>
         <w:rPr>
           <w:szCs w:val="22"/>
           <w:lang w:val="en-US"/>
         </w:rPr>
-        <w:t xml:space="preserve">presents a </w:t>
+        <w:t xml:space="preserve"> will bring some features to improve it. Firstly, it </w:t>
       </w:r>
       <w:r>
         <w:rPr>
           <w:szCs w:val="22"/>
           <w:lang w:val="en-US"/>
         </w:rPr>
-        <w:t xml:space="preserve">login screen, because it must be secure. After that, a dashboard appears with some </w:t>
+        <w:t xml:space="preserve">presents a </w:t>
       </w:r>
       <w:r>
         <w:rPr>
           <w:szCs w:val="22"/>
           <w:lang w:val="en-US"/>
         </w:rPr>
-        <w:t>warning</w:t>
+        <w:t xml:space="preserve">login screen, because it must be secure. After that, a dashboard appears with some </w:t>
       </w:r>
       <w:r>
         <w:rPr>
           <w:szCs w:val="22"/>
           <w:lang w:val="en-US"/>
         </w:rPr>
-        <w:t>s</w:t>
+        <w:t>warning</w:t>
       </w:r>
       <w:r>
         <w:rPr>
           <w:szCs w:val="22"/>
           <w:lang w:val="en-US"/>
         </w:rPr>
-        <w:t>, bringing user</w:t>
+        <w:t>s</w:t>
       </w:r>
       <w:r>
         <w:rPr>
           <w:szCs w:val="22"/>
           <w:lang w:val="en-US"/>
         </w:rPr>
-        <w:t xml:space="preserve"> technical incident</w:t>
+        <w:t>, bringing user</w:t>
       </w:r>
       <w:r>
         <w:rPr>
           <w:szCs w:val="22"/>
           <w:lang w:val="en-US"/>
         </w:rPr>
-        <w:t xml:space="preserve"> alerts</w:t>
+        <w:t xml:space="preserve"> technical incident</w:t>
       </w:r>
       <w:r>
         <w:rPr>
           <w:szCs w:val="22"/>
           <w:lang w:val="en-US"/>
         </w:rPr>
-        <w:t xml:space="preserve"> and ITV (Technical Inspection of Vehicles)</w:t>
+        <w:t xml:space="preserve"> alerts</w:t>
       </w:r>
       <w:r>
         <w:rPr>
           <w:szCs w:val="22"/>
           <w:lang w:val="en-US"/>
         </w:rPr>
-        <w:t xml:space="preserve"> </w:t>
+        <w:t xml:space="preserve"> and ITV (Technical Inspection of Vehicles)</w:t>
       </w:r>
       <w:r>
         <w:rPr>
           <w:szCs w:val="22"/>
           <w:lang w:val="en-US"/>
         </w:rPr>
-        <w:t>schedule</w:t>
+        <w:t xml:space="preserve"> </w:t>
       </w:r>
       <w:r>
         <w:rPr>
           <w:szCs w:val="22"/>
           <w:lang w:val="en-US"/>
         </w:rPr>
-        <w:t>,</w:t>
+        <w:t>schedule</w:t>
       </w:r>
       <w:r>
         <w:rPr>
           <w:szCs w:val="22"/>
           <w:lang w:val="en-US"/>
         </w:rPr>
-        <w:t xml:space="preserve"> to avoid errors and improve </w:t>
+        <w:t>,</w:t>
       </w:r>
       <w:r>
         <w:rPr>
           <w:szCs w:val="22"/>
           <w:lang w:val="en-US"/>
         </w:rPr>
-        <w:t>scheduling</w:t>
+        <w:t xml:space="preserve"> to avoid errors and improve </w:t>
       </w:r>
       <w:r>
         <w:rPr>
           <w:szCs w:val="22"/>
           <w:lang w:val="en-US"/>
         </w:rPr>
-        <w:t xml:space="preserve"> control. </w:t>
+        <w:t>scheduling</w:t>
       </w:r>
       <w:r>
         <w:rPr>
           <w:szCs w:val="22"/>
           <w:lang w:val="en-US"/>
         </w:rPr>
-        <w:t>On the one hand, i</w:t>
+        <w:t xml:space="preserve"> control. </w:t>
       </w:r>
       <w:r>
         <w:rPr>
           <w:szCs w:val="22"/>
           <w:lang w:val="en-US"/>
         </w:rPr>
-        <w:t xml:space="preserve">t </w:t>
+        <w:t>On the one hand, i</w:t>
       </w:r>
       <w:r>
         <w:rPr>
           <w:szCs w:val="22"/>
           <w:lang w:val="en-US"/>
         </w:rPr>
-        <w:t>notif</w:t>
+        <w:t xml:space="preserve">t </w:t>
       </w:r>
       <w:r>
         <w:rPr>
           <w:szCs w:val="22"/>
           <w:lang w:val="en-US"/>
         </w:rPr>
-        <w:t>ies</w:t>
+        <w:t>notif</w:t>
       </w:r>
       <w:r>
         <w:rPr>
           <w:szCs w:val="22"/>
           <w:lang w:val="en-US"/>
         </w:rPr>
-        <w:t xml:space="preserve"> when the ITV</w:t>
+        <w:t>ies</w:t>
       </w:r>
       <w:r>
         <w:rPr>
           <w:szCs w:val="22"/>
           <w:lang w:val="en-US"/>
         </w:rPr>
-        <w:t xml:space="preserve"> dates</w:t>
+        <w:t xml:space="preserve"> when the ITV</w:t>
       </w:r>
       <w:r>
         <w:rPr>
           <w:szCs w:val="22"/>
           <w:lang w:val="en-US"/>
         </w:rPr>
-        <w:t xml:space="preserve"> are close or expired.</w:t>
+        <w:t xml:space="preserve"> dates</w:t>
       </w:r>
       <w:r>
         <w:rPr>
           <w:szCs w:val="22"/>
           <w:lang w:val="en-US"/>
         </w:rPr>
-        <w:t xml:space="preserve"> On the other hand,</w:t>
+        <w:t xml:space="preserve"> are close or expired.</w:t>
       </w:r>
       <w:r>
         <w:rPr>
           <w:szCs w:val="22"/>
           <w:lang w:val="en-US"/>
         </w:rPr>
-        <w:t xml:space="preserve"> </w:t>
+        <w:t xml:space="preserve"> On the other hand,</w:t>
       </w:r>
       <w:r>
         <w:rPr>
           <w:szCs w:val="22"/>
           <w:lang w:val="en-US"/>
         </w:rPr>
-        <w:t xml:space="preserve">it </w:t>
+        <w:t xml:space="preserve"> </w:t>
       </w:r>
       <w:r>
         <w:rPr>
           <w:szCs w:val="22"/>
           <w:lang w:val="en-US"/>
         </w:rPr>
-        <w:t>warns about vehicle technical deficiencies or whatever that affects to each vehicle. VehicleGest have a main menu on this screen bottom that let users navigate to the other sections.</w:t>
+        <w:t xml:space="preserve">it </w:t>
+      </w:r>
+      <w:r>
+        <w:rPr>
+          <w:szCs w:val="22"/>
+          <w:lang w:val="en-US"/>
+        </w:rPr>
+        <w:t xml:space="preserve">warns about vehicle technical deficiencies or whatever that affects to each vehicle. </w:t>
+      </w:r>
+      <w:proofErr w:type="spellStart"/>
+      <w:r>
+        <w:rPr>
+          <w:szCs w:val="22"/>
+          <w:lang w:val="en-US"/>
+        </w:rPr>
+        <w:t>VehicleGest</w:t>
+      </w:r>
+      <w:proofErr w:type="spellEnd"/>
+      <w:r>
+        <w:rPr>
+          <w:szCs w:val="22"/>
+          <w:lang w:val="en-US"/>
+        </w:rPr>
+        <w:t xml:space="preserve"> have a main menu on this screen bottom that let users navigate to the other sections.</w:t>
       </w:r>
     </w:p>
     <w:p>
@@ -2392,7 +2470,23 @@
           <w:szCs w:val="22"/>
           <w:lang w:val="en-US"/>
         </w:rPr>
-        <w:t>The second section is a vehicle list, that has a vehicle search engine and filters. Also users can navigate to each vehicle datasheet, and know what ITVs and personel ha</w:t>
+        <w:t xml:space="preserve">The second section is a vehicle list, that has a vehicle search engine and filters. Also users can navigate to each vehicle datasheet, and know what ITVs and </w:t>
+      </w:r>
+      <w:proofErr w:type="spellStart"/>
+      <w:r>
+        <w:rPr>
+          <w:szCs w:val="22"/>
+          <w:lang w:val="en-US"/>
+        </w:rPr>
+        <w:t>personel</w:t>
+      </w:r>
+      <w:proofErr w:type="spellEnd"/>
+      <w:r>
+        <w:rPr>
+          <w:szCs w:val="22"/>
+          <w:lang w:val="en-US"/>
+        </w:rPr>
+        <w:t xml:space="preserve"> ha</w:t>
       </w:r>
       <w:r>
         <w:rPr>
@@ -2471,7 +2565,23 @@
           <w:szCs w:val="22"/>
           <w:lang w:val="en-US"/>
         </w:rPr>
-        <w:t>. It has a search bar with filters to search a service. Each service is associated by a vehicle or vehicle group, and personel.</w:t>
+        <w:t xml:space="preserve">. It has a search bar with filters to search a service. Each service is associated by a vehicle or vehicle group, and </w:t>
+      </w:r>
+      <w:proofErr w:type="spellStart"/>
+      <w:r>
+        <w:rPr>
+          <w:szCs w:val="22"/>
+          <w:lang w:val="en-US"/>
+        </w:rPr>
+        <w:t>personel</w:t>
+      </w:r>
+      <w:proofErr w:type="spellEnd"/>
+      <w:r>
+        <w:rPr>
+          <w:szCs w:val="22"/>
+          <w:lang w:val="en-US"/>
+        </w:rPr>
+        <w:t>.</w:t>
       </w:r>
     </w:p>
     <w:p>
@@ -2515,29 +2625,70 @@
           <w:szCs w:val="22"/>
           <w:lang w:val="en-US"/>
         </w:rPr>
-        <w:t xml:space="preserve">has a personel list section that has a search engine too. </w:t>
-      </w:r>
+        <w:t xml:space="preserve">has a </w:t>
+      </w:r>
+      <w:proofErr w:type="spellStart"/>
       <w:r>
         <w:rPr>
           <w:szCs w:val="22"/>
           <w:lang w:val="en-US"/>
         </w:rPr>
-        <w:t>It be able to</w:t>
-      </w:r>
+        <w:t>personel</w:t>
+      </w:r>
+      <w:proofErr w:type="spellEnd"/>
       <w:r>
         <w:rPr>
           <w:szCs w:val="22"/>
           <w:lang w:val="en-US"/>
         </w:rPr>
-        <w:t xml:space="preserve"> search single personel datasheet</w:t>
+        <w:t xml:space="preserve"> list section that has a search engine too. </w:t>
       </w:r>
       <w:r>
         <w:rPr>
           <w:szCs w:val="22"/>
           <w:lang w:val="en-US"/>
         </w:rPr>
-        <w:t xml:space="preserve"> filtering by some criterias</w:t>
-      </w:r>
+        <w:t>It be able to</w:t>
+      </w:r>
+      <w:r>
+        <w:rPr>
+          <w:szCs w:val="22"/>
+          <w:lang w:val="en-US"/>
+        </w:rPr>
+        <w:t xml:space="preserve"> search single </w:t>
+      </w:r>
+      <w:proofErr w:type="spellStart"/>
+      <w:r>
+        <w:rPr>
+          <w:szCs w:val="22"/>
+          <w:lang w:val="en-US"/>
+        </w:rPr>
+        <w:t>personel</w:t>
+      </w:r>
+      <w:proofErr w:type="spellEnd"/>
+      <w:r>
+        <w:rPr>
+          <w:szCs w:val="22"/>
+          <w:lang w:val="en-US"/>
+        </w:rPr>
+        <w:t xml:space="preserve"> datasheet</w:t>
+      </w:r>
+      <w:r>
+        <w:rPr>
+          <w:szCs w:val="22"/>
+          <w:lang w:val="en-US"/>
+        </w:rPr>
+        <w:t xml:space="preserve"> filtering by some </w:t>
+      </w:r>
+      <w:proofErr w:type="spellStart"/>
+      <w:r>
+        <w:rPr>
+          <w:szCs w:val="22"/>
+          <w:lang w:val="en-US"/>
+        </w:rPr>
+        <w:t>criterias</w:t>
+      </w:r>
+      <w:proofErr w:type="spellEnd"/>
       <w:r>
         <w:rPr>
           <w:szCs w:val="22"/>
@@ -2571,47 +2722,123 @@
           <w:szCs w:val="22"/>
           <w:lang w:val="en-US"/>
         </w:rPr>
-        <w:t xml:space="preserve">In conclusion, VehicleGest will improve the productivity of the company </w:t>
-      </w:r>
+        <w:t xml:space="preserve">In conclusion, </w:t>
+      </w:r>
+      <w:proofErr w:type="spellStart"/>
       <w:r>
         <w:rPr>
           <w:szCs w:val="22"/>
           <w:lang w:val="en-US"/>
         </w:rPr>
-        <w:t>deleting the paper-based processes ,</w:t>
-      </w:r>
+        <w:t>VehicleGest</w:t>
+      </w:r>
+      <w:proofErr w:type="spellEnd"/>
       <w:r>
         <w:rPr>
           <w:szCs w:val="22"/>
           <w:lang w:val="en-US"/>
         </w:rPr>
+        <w:t xml:space="preserve"> will improve the productivity of the company </w:t>
+      </w:r>
+      <w:r>
+        <w:rPr>
+          <w:szCs w:val="22"/>
+          <w:lang w:val="en-US"/>
+        </w:rPr>
+        <w:t>deleting the paper-based processes ,</w:t>
+      </w:r>
+      <w:r>
+        <w:rPr>
+          <w:szCs w:val="22"/>
+          <w:lang w:val="en-US"/>
+        </w:rPr>
         <w:t xml:space="preserve">saving time and ensuring data is correct and easily accessible. </w:t>
       </w:r>
+      <w:proofErr w:type="spellStart"/>
       <w:r>
         <w:rPr>
           <w:szCs w:val="22"/>
         </w:rPr>
-        <w:t>It h</w:t>
-      </w:r>
+        <w:t>It</w:t>
+      </w:r>
+      <w:proofErr w:type="spellEnd"/>
       <w:r>
         <w:rPr>
           <w:szCs w:val="22"/>
         </w:rPr>
-        <w:t xml:space="preserve">elps </w:t>
-      </w:r>
+        <w:t xml:space="preserve"> </w:t>
+      </w:r>
+      <w:proofErr w:type="spellStart"/>
       <w:r>
         <w:rPr>
           <w:szCs w:val="22"/>
         </w:rPr>
+        <w:t>h</w:t>
+      </w:r>
+      <w:r>
+        <w:rPr>
+          <w:szCs w:val="22"/>
+        </w:rPr>
+        <w:t>elps</w:t>
+      </w:r>
+      <w:proofErr w:type="spellEnd"/>
+      <w:r>
+        <w:rPr>
+          <w:szCs w:val="22"/>
+        </w:rPr>
+        <w:t xml:space="preserve"> </w:t>
+      </w:r>
+      <w:proofErr w:type="spellStart"/>
+      <w:r>
+        <w:rPr>
+          <w:szCs w:val="22"/>
+        </w:rPr>
         <w:t>work</w:t>
       </w:r>
+      <w:proofErr w:type="spellEnd"/>
       <w:r>
         <w:rPr>
           <w:szCs w:val="22"/>
         </w:rPr>
-        <w:t xml:space="preserve"> more efficiently and reduces operating costs</w:t>
+        <w:t xml:space="preserve"> more </w:t>
+      </w:r>
+      <w:proofErr w:type="spellStart"/>
+      <w:r>
+        <w:rPr>
+          <w:szCs w:val="22"/>
+        </w:rPr>
+        <w:t>efficiently</w:t>
+      </w:r>
+      <w:proofErr w:type="spellEnd"/>
+      <w:r>
+        <w:rPr>
+          <w:szCs w:val="22"/>
+        </w:rPr>
+        <w:t xml:space="preserve"> and reduces </w:t>
+      </w:r>
+      <w:proofErr w:type="spellStart"/>
+      <w:r>
+        <w:rPr>
+          <w:szCs w:val="22"/>
+        </w:rPr>
+        <w:t>operating</w:t>
+      </w:r>
+      <w:proofErr w:type="spellEnd"/>
+      <w:r>
+        <w:rPr>
+          <w:szCs w:val="22"/>
+        </w:rPr>
+        <w:t xml:space="preserve"> </w:t>
+      </w:r>
+      <w:proofErr w:type="spellStart"/>
+      <w:r>
+        <w:rPr>
+          <w:szCs w:val="22"/>
+        </w:rPr>
+        <w:t>costs</w:t>
       </w:r>
       <w:bookmarkEnd w:id="6"/>
+      <w:proofErr w:type="spellEnd"/>
       <w:r>
         <w:rPr>
           <w:szCs w:val="22"/>
@@ -2889,7 +3116,15 @@
         <w:t>móviles</w:t>
       </w:r>
       <w:r>
-        <w:t xml:space="preserve"> y tablets.</w:t>
+        <w:t xml:space="preserve"> y </w:t>
+      </w:r>
+      <w:proofErr w:type="spellStart"/>
+      <w:r>
+        <w:t>tablets</w:t>
+      </w:r>
+      <w:proofErr w:type="spellEnd"/>
+      <w:r>
+        <w:t>.</w:t>
       </w:r>
     </w:p>
     <w:p>
@@ -3114,7 +3349,15 @@
         </w:numPr>
       </w:pPr>
       <w:r>
-        <w:t>Mostrar un listado de ITVs, con la información de que vehículos la han pasado, fechas, e incidencias encontradas.</w:t>
+        <w:t xml:space="preserve">Mostrar un listado de </w:t>
+      </w:r>
+      <w:proofErr w:type="spellStart"/>
+      <w:r>
+        <w:t>ITVs</w:t>
+      </w:r>
+      <w:proofErr w:type="spellEnd"/>
+      <w:r>
+        <w:t>, con la información de que vehículos la han pasado, fechas, e incidencias encontradas.</w:t>
       </w:r>
     </w:p>
     <w:p>
@@ -3471,27 +3714,14 @@
       <w:r>
         <w:t xml:space="preserve">Ilustración </w:t>
       </w:r>
-      <w:r>
-        <w:fldChar w:fldCharType="begin"/>
-      </w:r>
-      <w:r>
-        <w:instrText xml:space="preserve"> SEQ Ilustración \* ARABIC </w:instrText>
-      </w:r>
-      <w:r>
-        <w:fldChar w:fldCharType="separate"/>
-      </w:r>
-      <w:r>
-        <w:rPr>
-          <w:noProof/>
-        </w:rPr>
-        <w:t>1</w:t>
-      </w:r>
-      <w:r>
-        <w:rPr>
-          <w:noProof/>
-        </w:rPr>
-        <w:fldChar w:fldCharType="end"/>
-      </w:r>
+      <w:fldSimple w:instr=" SEQ Ilustración \* ARABIC ">
+        <w:r>
+          <w:rPr>
+            <w:noProof/>
+          </w:rPr>
+          <w:t>1</w:t>
+        </w:r>
+      </w:fldSimple>
       <w:r>
         <w:t xml:space="preserve">: </w:t>
       </w:r>
@@ -3762,32 +3992,27 @@
       <w:r>
         <w:t xml:space="preserve">Ilustración </w:t>
       </w:r>
-      <w:r>
-        <w:fldChar w:fldCharType="begin"/>
-      </w:r>
-      <w:r>
-        <w:instrText xml:space="preserve"> SEQ Ilustración \* ARABIC </w:instrText>
-      </w:r>
-      <w:r>
-        <w:fldChar w:fldCharType="separate"/>
-      </w:r>
-      <w:r>
-        <w:rPr>
-          <w:noProof/>
-        </w:rPr>
-        <w:t>2</w:t>
-      </w:r>
-      <w:r>
-        <w:rPr>
-          <w:noProof/>
-        </w:rPr>
-        <w:fldChar w:fldCharType="end"/>
-      </w:r>
+      <w:fldSimple w:instr=" SEQ Ilustración \* ARABIC ">
+        <w:r>
+          <w:rPr>
+            <w:noProof/>
+          </w:rPr>
+          <w:t>2</w:t>
+        </w:r>
+      </w:fldSimple>
       <w:r>
         <w:t>: M</w:t>
       </w:r>
       <w:r>
-        <w:t>odelo Kanban básico. (Tecnosoluciones, s.f.)</w:t>
+        <w:t>odelo Kanban básico. (</w:t>
+      </w:r>
+      <w:proofErr w:type="spellStart"/>
+      <w:r>
+        <w:t>Tecnosoluciones</w:t>
+      </w:r>
+      <w:proofErr w:type="spellEnd"/>
+      <w:r>
+        <w:t>, s.f.)</w:t>
       </w:r>
     </w:p>
     <w:p>
@@ -3893,7 +4118,15 @@
         <w:t xml:space="preserve">Las etapas de codificación y pruebas </w:t>
       </w:r>
       <w:r>
-        <w:t>del ciclo de software se representan en el tablero kanban cómo “codificando” y “probando”,</w:t>
+        <w:t xml:space="preserve">del ciclo de software se representan en el tablero </w:t>
+      </w:r>
+      <w:proofErr w:type="spellStart"/>
+      <w:r>
+        <w:t>kanban</w:t>
+      </w:r>
+      <w:proofErr w:type="spellEnd"/>
+      <w:r>
+        <w:t xml:space="preserve"> cómo “codificando” y “probando”,</w:t>
       </w:r>
       <w:r>
         <w:t xml:space="preserve"> pudiendo comprobar la calidad del proyecto final a medida que se va desarrollando. </w:t>
@@ -4096,7 +4329,15 @@
         <w:t xml:space="preserve">automáticamente </w:t>
       </w:r>
       <w:r>
-        <w:t>a la subfase de “Codificación”</w:t>
+        <w:t xml:space="preserve">a la </w:t>
+      </w:r>
+      <w:proofErr w:type="spellStart"/>
+      <w:r>
+        <w:t>subfase</w:t>
+      </w:r>
+      <w:proofErr w:type="spellEnd"/>
+      <w:r>
+        <w:t xml:space="preserve"> de “Codificación”</w:t>
       </w:r>
       <w:r>
         <w:t>.</w:t>
@@ -4129,7 +4370,15 @@
         <w:t>ueve</w:t>
       </w:r>
       <w:r>
-        <w:t xml:space="preserve"> a la subfase de </w:t>
+        <w:t xml:space="preserve"> a la </w:t>
+      </w:r>
+      <w:proofErr w:type="spellStart"/>
+      <w:r>
+        <w:t>subfase</w:t>
+      </w:r>
+      <w:proofErr w:type="spellEnd"/>
+      <w:r>
+        <w:t xml:space="preserve"> de </w:t>
       </w:r>
       <w:r>
         <w:t xml:space="preserve">“Probando”. </w:t>
@@ -4261,7 +4510,15 @@
         <w:t xml:space="preserve">será </w:t>
       </w:r>
       <w:r>
-        <w:t>mejorar la gestión y la eficiencia, y a su vez la productividad de la empresa. Los empleados con acceso a la aplicación deberán tener la información de todos los vehículos de la flota, de sus deficiencias técnicas, ITVs, material y servicios.</w:t>
+        <w:t xml:space="preserve">mejorar la gestión y la eficiencia, y a su vez la productividad de la empresa. Los empleados con acceso a la aplicación deberán tener la información de todos los vehículos de la flota, de sus deficiencias técnicas, </w:t>
+      </w:r>
+      <w:proofErr w:type="spellStart"/>
+      <w:r>
+        <w:t>ITVs</w:t>
+      </w:r>
+      <w:proofErr w:type="spellEnd"/>
+      <w:r>
+        <w:t>, material y servicios.</w:t>
       </w:r>
       <w:r>
         <w:t xml:space="preserve"> </w:t>
@@ -4952,7 +5209,23 @@
         <w:t xml:space="preserve"> </w:t>
       </w:r>
       <w:r>
-        <w:t>Está desarrollado por JetBrains basado en su IDE estrella IntelliJ Idea. Se puede programar tanto en Kotlin como en Java.</w:t>
+        <w:t xml:space="preserve">Está desarrollado por </w:t>
+      </w:r>
+      <w:proofErr w:type="spellStart"/>
+      <w:r>
+        <w:t>JetBrains</w:t>
+      </w:r>
+      <w:proofErr w:type="spellEnd"/>
+      <w:r>
+        <w:t xml:space="preserve"> basado en su IDE estrella IntelliJ Idea. Se puede programar tanto en </w:t>
+      </w:r>
+      <w:proofErr w:type="spellStart"/>
+      <w:r>
+        <w:t>Kotlin</w:t>
+      </w:r>
+      <w:proofErr w:type="spellEnd"/>
+      <w:r>
+        <w:t xml:space="preserve"> como en Java.</w:t>
       </w:r>
       <w:sdt>
         <w:sdtPr>
@@ -5006,8 +5279,13 @@
       </w:r>
       <w:bookmarkEnd w:id="18"/>
       <w:r>
-        <w:t xml:space="preserve"> - Kotlin</w:t>
-      </w:r>
+        <w:t xml:space="preserve"> - </w:t>
+      </w:r>
+      <w:proofErr w:type="spellStart"/>
+      <w:r>
+        <w:t>Kotlin</w:t>
+      </w:r>
+      <w:proofErr w:type="spellEnd"/>
     </w:p>
     <w:p>
       <w:r>
@@ -5024,8 +5302,17 @@
           <w:b/>
           <w:bCs/>
         </w:rPr>
-        <w:t>Java o Kotlin</w:t>
-      </w:r>
+        <w:t xml:space="preserve">Java o </w:t>
+      </w:r>
+      <w:proofErr w:type="spellStart"/>
+      <w:r>
+        <w:rPr>
+          <w:b/>
+          <w:bCs/>
+        </w:rPr>
+        <w:t>Kotlin</w:t>
+      </w:r>
+      <w:proofErr w:type="spellEnd"/>
       <w:r>
         <w:t xml:space="preserve"> indistintamente, el IDE soporta ambos lenguajes, y es capaz de traducir ficheros de uno a otro, o trabajar con ficheros de ambos lenguajes en un mismo proyecto.</w:t>
       </w:r>
@@ -5039,7 +5326,15 @@
         <w:t>es</w:t>
       </w:r>
       <w:r>
-        <w:t xml:space="preserve"> Kotlin, ya que posee una serie de ventajas para la programación de aplicaciones Android.</w:t>
+        <w:t xml:space="preserve"> </w:t>
+      </w:r>
+      <w:proofErr w:type="spellStart"/>
+      <w:r>
+        <w:t>Kotlin</w:t>
+      </w:r>
+      <w:proofErr w:type="spellEnd"/>
+      <w:r>
+        <w:t>, ya que posee una serie de ventajas para la programación de aplicaciones Android.</w:t>
       </w:r>
       <w:sdt>
         <w:sdtPr>
@@ -5095,7 +5390,31 @@
     </w:p>
     <w:p>
       <w:r>
-        <w:t>JSON (Javascript object notation) es un formato de archivo sencillo de interpretar y escribir</w:t>
+        <w:t>JSON (</w:t>
+      </w:r>
+      <w:proofErr w:type="spellStart"/>
+      <w:r>
+        <w:t>Javascript</w:t>
+      </w:r>
+      <w:proofErr w:type="spellEnd"/>
+      <w:r>
+        <w:t xml:space="preserve"> </w:t>
+      </w:r>
+      <w:proofErr w:type="spellStart"/>
+      <w:r>
+        <w:t>object</w:t>
+      </w:r>
+      <w:proofErr w:type="spellEnd"/>
+      <w:r>
+        <w:t xml:space="preserve"> </w:t>
+      </w:r>
+      <w:proofErr w:type="spellStart"/>
+      <w:r>
+        <w:t>notation</w:t>
+      </w:r>
+      <w:proofErr w:type="spellEnd"/>
+      <w:r>
+        <w:t>) es un formato de archivo sencillo de interpretar y escribir</w:t>
       </w:r>
       <w:r>
         <w:t>, para almacenar datos estructurados, que sirve para intercambiar datos entre sistemas</w:t>
@@ -5155,7 +5474,23 @@
       </w:r>
       <w:bookmarkEnd w:id="20"/>
       <w:r>
-        <w:t xml:space="preserve"> – Firebase Realtime DB</w:t>
+        <w:t xml:space="preserve"> – </w:t>
+      </w:r>
+      <w:proofErr w:type="spellStart"/>
+      <w:r>
+        <w:t>Firebase</w:t>
+      </w:r>
+      <w:proofErr w:type="spellEnd"/>
+      <w:r>
+        <w:t xml:space="preserve"> </w:t>
+      </w:r>
+      <w:proofErr w:type="spellStart"/>
+      <w:r>
+        <w:t>Realtime</w:t>
+      </w:r>
+      <w:proofErr w:type="spellEnd"/>
+      <w:r>
+        <w:t xml:space="preserve"> DB</w:t>
       </w:r>
     </w:p>
     <w:p>
@@ -5209,6 +5544,7 @@
       <w:r>
         <w:t xml:space="preserve">es </w:t>
       </w:r>
+      <w:proofErr w:type="spellStart"/>
       <w:r>
         <w:rPr>
           <w:b/>
@@ -5216,6 +5552,7 @@
         </w:rPr>
         <w:t>Firebase</w:t>
       </w:r>
+      <w:proofErr w:type="spellEnd"/>
       <w:r>
         <w:rPr>
           <w:b/>
@@ -5223,13 +5560,31 @@
         </w:rPr>
         <w:t xml:space="preserve"> </w:t>
       </w:r>
+      <w:proofErr w:type="spellStart"/>
       <w:r>
         <w:rPr>
           <w:b/>
           <w:bCs/>
         </w:rPr>
-        <w:t>Realtime Database</w:t>
-      </w:r>
+        <w:t>Realtime</w:t>
+      </w:r>
+      <w:proofErr w:type="spellEnd"/>
+      <w:r>
+        <w:rPr>
+          <w:b/>
+          <w:bCs/>
+        </w:rPr>
+        <w:t xml:space="preserve"> </w:t>
+      </w:r>
+      <w:proofErr w:type="spellStart"/>
+      <w:r>
+        <w:rPr>
+          <w:b/>
+          <w:bCs/>
+        </w:rPr>
+        <w:t>Database</w:t>
+      </w:r>
+      <w:proofErr w:type="spellEnd"/>
       <w:r>
         <w:t>. Es un conjunto de herramientas que Google pone a disposición de los programadores para facilitar el desarrollo de aplicaciones móviles.</w:t>
       </w:r>
@@ -5277,7 +5632,15 @@
         <w:t>L</w:t>
       </w:r>
       <w:r>
-        <w:t>as ventajas que han llevado a utilizar Firebase RB para el proyecto son:</w:t>
+        <w:t xml:space="preserve">as ventajas que han llevado a utilizar </w:t>
+      </w:r>
+      <w:proofErr w:type="spellStart"/>
+      <w:r>
+        <w:t>Firebase</w:t>
+      </w:r>
+      <w:proofErr w:type="spellEnd"/>
+      <w:r>
+        <w:t xml:space="preserve"> RB para el proyecto son:</w:t>
       </w:r>
       <w:sdt>
         <w:sdtPr>
@@ -5316,9 +5679,11 @@
       </w:r>
     </w:p>
     <w:p>
+      <w:proofErr w:type="spellStart"/>
       <w:r>
         <w:t>Firebase</w:t>
       </w:r>
+      <w:proofErr w:type="spellEnd"/>
       <w:r>
         <w:t xml:space="preserve"> RB</w:t>
       </w:r>
@@ -5339,7 +5704,23 @@
         <w:t xml:space="preserve">Aumenta la productividad al </w:t>
       </w:r>
       <w:r>
-        <w:t>poder centrase solo en la programación de la interfaz, ahorrando tiempo en la programación de la base de datos y el acceso a esta, es decir nos centraremos en la programación del “Frontend” y reduciremos coste y complejidad a la programación del “Backend” de la aplicación.</w:t>
+        <w:t>poder centrase solo en la programación de la interfaz, ahorrando tiempo en la programación de la base de datos y el acceso a esta, es decir nos centraremos en la programación del “</w:t>
+      </w:r>
+      <w:proofErr w:type="spellStart"/>
+      <w:r>
+        <w:t>Frontend</w:t>
+      </w:r>
+      <w:proofErr w:type="spellEnd"/>
+      <w:r>
+        <w:t>” y reduciremos coste y complejidad a la programación del “</w:t>
+      </w:r>
+      <w:proofErr w:type="spellStart"/>
+      <w:r>
+        <w:t>Backend</w:t>
+      </w:r>
+      <w:proofErr w:type="spellEnd"/>
+      <w:r>
+        <w:t>” de la aplicación.</w:t>
       </w:r>
     </w:p>
     <w:p>
@@ -5357,9 +5738,11 @@
       <w:r>
         <w:t>“</w:t>
       </w:r>
+      <w:proofErr w:type="spellStart"/>
       <w:r>
         <w:t>cluster</w:t>
       </w:r>
+      <w:proofErr w:type="spellEnd"/>
       <w:r>
         <w:t>”</w:t>
       </w:r>
@@ -5379,12 +5762,19 @@
       </w:r>
     </w:p>
     <w:p>
-      <w:r>
-        <w:t xml:space="preserve">Firebase utiliza una función denominada </w:t>
-      </w:r>
+      <w:proofErr w:type="spellStart"/>
+      <w:r>
+        <w:t>Firebase</w:t>
+      </w:r>
+      <w:proofErr w:type="spellEnd"/>
+      <w:r>
+        <w:t xml:space="preserve"> utiliza una función denominada </w:t>
+      </w:r>
+      <w:proofErr w:type="spellStart"/>
       <w:r>
         <w:t>Crashlytics</w:t>
       </w:r>
+      <w:proofErr w:type="spellEnd"/>
       <w:r>
         <w:t>, para la detección de errores de manera rápida, que</w:t>
       </w:r>
@@ -5401,8 +5791,13 @@
       </w:r>
     </w:p>
     <w:p>
-      <w:r>
-        <w:t>Firebase garantiza la integridad y disponibilidad de los datos por medio de una copia de seguridad periódica</w:t>
+      <w:proofErr w:type="spellStart"/>
+      <w:r>
+        <w:t>Firebase</w:t>
+      </w:r>
+      <w:proofErr w:type="spellEnd"/>
+      <w:r>
+        <w:t xml:space="preserve"> garantiza la integridad y disponibilidad de los datos por medio de una copia de seguridad periódica</w:t>
       </w:r>
       <w:r>
         <w:t>.</w:t>
@@ -5410,8 +5805,13 @@
     </w:p>
     <w:p/>
     <w:p>
-      <w:r>
-        <w:t xml:space="preserve">Firebase también posee </w:t>
+      <w:proofErr w:type="spellStart"/>
+      <w:r>
+        <w:t>Firebase</w:t>
+      </w:r>
+      <w:proofErr w:type="spellEnd"/>
+      <w:r>
+        <w:t xml:space="preserve"> también posee </w:t>
       </w:r>
       <w:r>
         <w:rPr>
@@ -5444,7 +5844,23 @@
     </w:p>
     <w:p>
       <w:r>
-        <w:t>Esta puede ser la mayor limitación de Firebase y evita que la comunidad mejore el producto, aumentando los niveles de flexibilidad y las opciones de auto alojamiento para los desarrolladores que no pueden pagar los precios de Firebase.</w:t>
+        <w:t xml:space="preserve">Esta puede ser la mayor limitación de </w:t>
+      </w:r>
+      <w:proofErr w:type="spellStart"/>
+      <w:r>
+        <w:t>Firebase</w:t>
+      </w:r>
+      <w:proofErr w:type="spellEnd"/>
+      <w:r>
+        <w:t xml:space="preserve"> y evita que la comunidad mejore el producto, aumentando los niveles de flexibilidad y las opciones de auto alojamiento para los desarrolladores que no pueden pagar los precios de </w:t>
+      </w:r>
+      <w:proofErr w:type="spellStart"/>
+      <w:r>
+        <w:t>Firebase</w:t>
+      </w:r>
+      <w:proofErr w:type="spellEnd"/>
+      <w:r>
+        <w:t>.</w:t>
       </w:r>
     </w:p>
     <w:p>
@@ -5475,7 +5891,15 @@
         <w:t>deberíamos</w:t>
       </w:r>
       <w:r>
-        <w:t xml:space="preserve"> reescribir todo el “backend”, por falta de acceso al código fuente.</w:t>
+        <w:t xml:space="preserve"> reescribir todo el “</w:t>
+      </w:r>
+      <w:proofErr w:type="spellStart"/>
+      <w:r>
+        <w:t>backend</w:t>
+      </w:r>
+      <w:proofErr w:type="spellEnd"/>
+      <w:r>
+        <w:t>”, por falta de acceso al código fuente.</w:t>
       </w:r>
     </w:p>
     <w:p>
@@ -5483,12 +5907,25 @@
         <w:pStyle w:val="Ttulo4"/>
       </w:pPr>
       <w:r>
-        <w:t>Usa estructuras de datos NoSql</w:t>
-      </w:r>
+        <w:t xml:space="preserve">Usa estructuras de datos </w:t>
+      </w:r>
+      <w:proofErr w:type="spellStart"/>
+      <w:r>
+        <w:t>NoSql</w:t>
+      </w:r>
+      <w:proofErr w:type="spellEnd"/>
     </w:p>
     <w:p>
       <w:r>
-        <w:t>Por lo que no se pueden realizar consultas complejas. Migrar a una base de datos Sql no será sencillo.</w:t>
+        <w:t xml:space="preserve">Por lo que no se pueden realizar consultas complejas. Migrar a una base de datos </w:t>
+      </w:r>
+      <w:proofErr w:type="spellStart"/>
+      <w:r>
+        <w:t>Sql</w:t>
+      </w:r>
+      <w:proofErr w:type="spellEnd"/>
+      <w:r>
+        <w:t xml:space="preserve"> no será sencillo.</w:t>
       </w:r>
     </w:p>
     <w:p>
@@ -5500,8 +5937,13 @@
       </w:r>
     </w:p>
     <w:p>
-      <w:r>
-        <w:t>Firebase es lenta y tiene limitaciones, en varios tipos de transacciones, consultas y otras características que afectan al rendimiento.</w:t>
+      <w:proofErr w:type="spellStart"/>
+      <w:r>
+        <w:t>Firebase</w:t>
+      </w:r>
+      <w:proofErr w:type="spellEnd"/>
+      <w:r>
+        <w:t xml:space="preserve"> es lenta y tiene limitaciones, en varios tipos de transacciones, consultas y otras características que afectan al rendimiento.</w:t>
       </w:r>
     </w:p>
     <w:p>
@@ -5784,27 +6226,14 @@
       <w:r>
         <w:t xml:space="preserve">Ilustración </w:t>
       </w:r>
-      <w:r>
-        <w:fldChar w:fldCharType="begin"/>
-      </w:r>
-      <w:r>
-        <w:instrText xml:space="preserve"> SEQ Ilustración \* ARABIC </w:instrText>
-      </w:r>
-      <w:r>
-        <w:fldChar w:fldCharType="separate"/>
-      </w:r>
-      <w:r>
-        <w:rPr>
-          <w:noProof/>
-        </w:rPr>
-        <w:t>3</w:t>
-      </w:r>
-      <w:r>
-        <w:rPr>
-          <w:noProof/>
-        </w:rPr>
-        <w:fldChar w:fldCharType="end"/>
-      </w:r>
+      <w:fldSimple w:instr=" SEQ Ilustración \* ARABIC ">
+        <w:r>
+          <w:rPr>
+            <w:noProof/>
+          </w:rPr>
+          <w:t>3</w:t>
+        </w:r>
+      </w:fldSimple>
       <w:r>
         <w:t xml:space="preserve">: </w:t>
       </w:r>
@@ -5951,12 +6380,26 @@
         <w:rPr>
           <w:szCs w:val="22"/>
         </w:rPr>
-        <w:t xml:space="preserve"> listados de alertas, e información general de numerales de vehículos, servicios, ITVs y personal activo. </w:t>
-      </w:r>
+        <w:t xml:space="preserve"> listados de alertas, e información general de numerales de vehículos, servicios, </w:t>
+      </w:r>
+      <w:proofErr w:type="spellStart"/>
       <w:r>
         <w:rPr>
           <w:szCs w:val="22"/>
         </w:rPr>
+        <w:t>ITVs</w:t>
+      </w:r>
+      <w:proofErr w:type="spellEnd"/>
+      <w:r>
+        <w:rPr>
+          <w:szCs w:val="22"/>
+        </w:rPr>
+        <w:t xml:space="preserve"> y personal activo. </w:t>
+      </w:r>
+      <w:r>
+        <w:rPr>
+          <w:szCs w:val="22"/>
+        </w:rPr>
         <w:t>Debe tener</w:t>
       </w:r>
       <w:r>
@@ -5975,7 +6418,21 @@
         <w:rPr>
           <w:szCs w:val="22"/>
         </w:rPr>
-        <w:t xml:space="preserve"> un icono de una campana para navegar hasta la actividad de alertas de la aplicación. Al presionar una de estas alertas </w:t>
+        <w:t xml:space="preserve"> un icono de una </w:t>
+      </w:r>
+      <w:proofErr w:type="spellStart"/>
+      <w:r>
+        <w:rPr>
+          <w:szCs w:val="22"/>
+        </w:rPr>
+        <w:t>campana</w:t>
+      </w:r>
+      <w:proofErr w:type="spellEnd"/>
+      <w:r>
+        <w:rPr>
+          <w:szCs w:val="22"/>
+        </w:rPr>
+        <w:t xml:space="preserve"> para navegar hasta la actividad de alertas de la aplicación. Al presionar una de estas alertas </w:t>
       </w:r>
       <w:r>
         <w:rPr>
@@ -6048,7 +6505,21 @@
         <w:rPr>
           <w:szCs w:val="22"/>
         </w:rPr>
-        <w:t>una llave inglesa con un martillo para las ITVs, una hoja con un lápiz para gestión de los servicios, y un muñeco para gestión de personal.</w:t>
+        <w:t xml:space="preserve">una llave inglesa con un martillo para las </w:t>
+      </w:r>
+      <w:proofErr w:type="spellStart"/>
+      <w:r>
+        <w:rPr>
+          <w:szCs w:val="22"/>
+        </w:rPr>
+        <w:t>ITVs</w:t>
+      </w:r>
+      <w:proofErr w:type="spellEnd"/>
+      <w:r>
+        <w:rPr>
+          <w:szCs w:val="22"/>
+        </w:rPr>
+        <w:t>, una hoja con un lápiz para gestión de los servicios, y un muñeco para gestión de personal.</w:t>
       </w:r>
     </w:p>
     <w:p>
@@ -6785,7 +7256,15 @@
               <w:cnfStyle w:val="000000000000" w:firstRow="0" w:lastRow="0" w:firstColumn="0" w:lastColumn="0" w:oddVBand="0" w:evenVBand="0" w:oddHBand="0" w:evenHBand="0" w:firstRowFirstColumn="0" w:firstRowLastColumn="0" w:lastRowFirstColumn="0" w:lastRowLastColumn="0"/>
             </w:pPr>
             <w:r>
-              <w:t>Ver listado de ITVs de cada vehículo</w:t>
+              <w:t xml:space="preserve">Ver listado de </w:t>
+            </w:r>
+            <w:proofErr w:type="spellStart"/>
+            <w:r>
+              <w:t>ITVs</w:t>
+            </w:r>
+            <w:proofErr w:type="spellEnd"/>
+            <w:r>
+              <w:t xml:space="preserve"> de cada vehículo</w:t>
             </w:r>
           </w:p>
         </w:tc>
@@ -6893,7 +7372,15 @@
               <w:cnfStyle w:val="000000000000" w:firstRow="0" w:lastRow="0" w:firstColumn="0" w:lastColumn="0" w:oddVBand="0" w:evenVBand="0" w:oddHBand="0" w:evenHBand="0" w:firstRowFirstColumn="0" w:firstRowLastColumn="0" w:lastRowFirstColumn="0" w:lastRowLastColumn="0"/>
             </w:pPr>
             <w:r>
-              <w:t>Buscar item inventario</w:t>
+              <w:t xml:space="preserve">Buscar </w:t>
+            </w:r>
+            <w:proofErr w:type="spellStart"/>
+            <w:r>
+              <w:t>item</w:t>
+            </w:r>
+            <w:proofErr w:type="spellEnd"/>
+            <w:r>
+              <w:t xml:space="preserve"> inventario</w:t>
             </w:r>
           </w:p>
         </w:tc>
@@ -6929,7 +7416,15 @@
               <w:cnfStyle w:val="000000000000" w:firstRow="0" w:lastRow="0" w:firstColumn="0" w:lastColumn="0" w:oddVBand="0" w:evenVBand="0" w:oddHBand="0" w:evenHBand="0" w:firstRowFirstColumn="0" w:firstRowLastColumn="0" w:lastRowFirstColumn="0" w:lastRowLastColumn="0"/>
             </w:pPr>
             <w:r>
-              <w:t>Ver detalle de item de inventario</w:t>
+              <w:t xml:space="preserve">Ver detalle de </w:t>
+            </w:r>
+            <w:proofErr w:type="spellStart"/>
+            <w:r>
+              <w:t>item</w:t>
+            </w:r>
+            <w:proofErr w:type="spellEnd"/>
+            <w:r>
+              <w:t xml:space="preserve"> de inventario</w:t>
             </w:r>
           </w:p>
         </w:tc>
@@ -6965,8 +7460,13 @@
               <w:cnfStyle w:val="000000000000" w:firstRow="0" w:lastRow="0" w:firstColumn="0" w:lastColumn="0" w:oddVBand="0" w:evenVBand="0" w:oddHBand="0" w:evenHBand="0" w:firstRowFirstColumn="0" w:firstRowLastColumn="0" w:lastRowFirstColumn="0" w:lastRowLastColumn="0"/>
             </w:pPr>
             <w:r>
-              <w:t>Editar item</w:t>
-            </w:r>
+              <w:t xml:space="preserve">Editar </w:t>
+            </w:r>
+            <w:proofErr w:type="spellStart"/>
+            <w:r>
+              <w:t>item</w:t>
+            </w:r>
+            <w:proofErr w:type="spellEnd"/>
             <w:r>
               <w:t xml:space="preserve"> </w:t>
             </w:r>
@@ -7007,7 +7507,15 @@
               <w:cnfStyle w:val="000000000000" w:firstRow="0" w:lastRow="0" w:firstColumn="0" w:lastColumn="0" w:oddVBand="0" w:evenVBand="0" w:oddHBand="0" w:evenHBand="0" w:firstRowFirstColumn="0" w:firstRowLastColumn="0" w:lastRowFirstColumn="0" w:lastRowLastColumn="0"/>
             </w:pPr>
             <w:r>
-              <w:t>Eliminar item de inventario</w:t>
+              <w:t xml:space="preserve">Eliminar </w:t>
+            </w:r>
+            <w:proofErr w:type="spellStart"/>
+            <w:r>
+              <w:t>item</w:t>
+            </w:r>
+            <w:proofErr w:type="spellEnd"/>
+            <w:r>
+              <w:t xml:space="preserve"> de inventario</w:t>
             </w:r>
           </w:p>
         </w:tc>
@@ -7043,8 +7551,13 @@
               <w:cnfStyle w:val="000000000000" w:firstRow="0" w:lastRow="0" w:firstColumn="0" w:lastColumn="0" w:oddVBand="0" w:evenVBand="0" w:oddHBand="0" w:evenHBand="0" w:firstRowFirstColumn="0" w:firstRowLastColumn="0" w:lastRowFirstColumn="0" w:lastRowLastColumn="0"/>
             </w:pPr>
             <w:r>
-              <w:t>Listado de ITVs</w:t>
-            </w:r>
+              <w:t xml:space="preserve">Listado de </w:t>
+            </w:r>
+            <w:proofErr w:type="spellStart"/>
+            <w:r>
+              <w:t>ITVs</w:t>
+            </w:r>
+            <w:proofErr w:type="spellEnd"/>
           </w:p>
         </w:tc>
       </w:tr>
@@ -8198,7 +8711,15 @@
               <w:cnfStyle w:val="000000000000" w:firstRow="0" w:lastRow="0" w:firstColumn="0" w:lastColumn="0" w:oddVBand="0" w:evenVBand="0" w:oddHBand="0" w:evenHBand="0" w:firstRowFirstColumn="0" w:firstRowLastColumn="0" w:lastRowFirstColumn="0" w:lastRowLastColumn="0"/>
             </w:pPr>
             <w:r>
-              <w:t>El dispositivo debe tener conexión a internet para acceder a la base de datos Firebase.</w:t>
+              <w:t xml:space="preserve">El dispositivo debe tener conexión a internet para acceder a la base de datos </w:t>
+            </w:r>
+            <w:proofErr w:type="spellStart"/>
+            <w:r>
+              <w:t>Firebase</w:t>
+            </w:r>
+            <w:proofErr w:type="spellEnd"/>
+            <w:r>
+              <w:t>.</w:t>
             </w:r>
           </w:p>
         </w:tc>
@@ -8277,7 +8798,15 @@
         <w:t>Todos los atributos son atómicos</w:t>
       </w:r>
       <w:r>
-        <w:t>, es decir no tienen multiples valores.</w:t>
+        <w:t xml:space="preserve">, es decir no tienen </w:t>
+      </w:r>
+      <w:proofErr w:type="spellStart"/>
+      <w:r>
+        <w:t>multiples</w:t>
+      </w:r>
+      <w:proofErr w:type="spellEnd"/>
+      <w:r>
+        <w:t xml:space="preserve"> valores.</w:t>
       </w:r>
     </w:p>
     <w:p>
@@ -8478,13 +9007,21 @@
         <w:t xml:space="preserve"> entidad-relación</w:t>
       </w:r>
       <w:r>
-        <w:t xml:space="preserve"> obtenemos las siguientes entidades y atributos</w:t>
+        <w:t xml:space="preserve"> obtenemos las siguientes entidades y </w:t>
+      </w:r>
+      <w:proofErr w:type="spellStart"/>
+      <w:r>
+        <w:t>atributos</w:t>
       </w:r>
       <w:r>
         <w:t>,</w:t>
       </w:r>
       <w:r>
-        <w:t>y las usamos</w:t>
+        <w:t>y</w:t>
+      </w:r>
+      <w:proofErr w:type="spellEnd"/>
+      <w:r>
+        <w:t xml:space="preserve"> las usamos</w:t>
       </w:r>
       <w:r>
         <w:t xml:space="preserve"> para pasar al diagrama relacional.</w:t>
@@ -8509,12 +9046,14 @@
       <w:r>
         <w:t xml:space="preserve"> (</w:t>
       </w:r>
+      <w:proofErr w:type="spellStart"/>
       <w:r>
         <w:rPr>
           <w:u w:val="single"/>
         </w:rPr>
         <w:t>dni</w:t>
       </w:r>
+      <w:proofErr w:type="spellEnd"/>
       <w:r>
         <w:t xml:space="preserve">, </w:t>
       </w:r>
@@ -8530,15 +9069,19 @@
       <w:r>
         <w:t xml:space="preserve">, </w:t>
       </w:r>
+      <w:proofErr w:type="spellStart"/>
       <w:r>
         <w:t>direccion</w:t>
       </w:r>
+      <w:proofErr w:type="spellEnd"/>
       <w:r>
         <w:t xml:space="preserve">, </w:t>
       </w:r>
+      <w:proofErr w:type="spellStart"/>
       <w:r>
         <w:t>telefono</w:t>
       </w:r>
+      <w:proofErr w:type="spellEnd"/>
       <w:r>
         <w:t>,</w:t>
       </w:r>
@@ -8548,9 +9091,11 @@
       <w:r>
         <w:t xml:space="preserve">, </w:t>
       </w:r>
+      <w:proofErr w:type="spellStart"/>
       <w:r>
         <w:t>fecha_nacimiento</w:t>
       </w:r>
+      <w:proofErr w:type="spellEnd"/>
       <w:r>
         <w:t>,</w:t>
       </w:r>
@@ -8563,9 +9108,11 @@
       <w:r>
         <w:t xml:space="preserve">, </w:t>
       </w:r>
+      <w:proofErr w:type="spellStart"/>
       <w:r>
         <w:t>password</w:t>
       </w:r>
+      <w:proofErr w:type="spellEnd"/>
       <w:r>
         <w:t>)</w:t>
       </w:r>
@@ -8579,6 +9126,7 @@
         </w:numPr>
         <w:jc w:val="left"/>
       </w:pPr>
+      <w:proofErr w:type="spellStart"/>
       <w:r>
         <w:rPr>
           <w:b/>
@@ -8586,6 +9134,7 @@
         </w:rPr>
         <w:t>Vehiculo</w:t>
       </w:r>
+      <w:proofErr w:type="spellEnd"/>
       <w:r>
         <w:t xml:space="preserve"> (</w:t>
       </w:r>
@@ -8598,6 +9147,7 @@
       <w:r>
         <w:t xml:space="preserve">, </w:t>
       </w:r>
+      <w:proofErr w:type="spellStart"/>
       <w:r>
         <w:rPr>
           <w:i/>
@@ -8612,6 +9162,7 @@
         </w:rPr>
         <w:t>arca</w:t>
       </w:r>
+      <w:proofErr w:type="spellEnd"/>
       <w:r>
         <w:rPr>
           <w:i/>
@@ -8619,6 +9170,7 @@
         </w:rPr>
         <w:t xml:space="preserve">, </w:t>
       </w:r>
+      <w:proofErr w:type="spellStart"/>
       <w:r>
         <w:rPr>
           <w:i/>
@@ -8626,6 +9178,7 @@
         </w:rPr>
         <w:t>id_Modelo</w:t>
       </w:r>
+      <w:proofErr w:type="spellEnd"/>
       <w:r>
         <w:rPr>
           <w:i/>
@@ -8633,6 +9186,7 @@
         </w:rPr>
         <w:t xml:space="preserve">, </w:t>
       </w:r>
+      <w:proofErr w:type="spellStart"/>
       <w:r>
         <w:rPr>
           <w:i/>
@@ -8640,9 +9194,11 @@
         </w:rPr>
         <w:t>id_Tipo</w:t>
       </w:r>
+      <w:proofErr w:type="spellEnd"/>
       <w:r>
         <w:t xml:space="preserve">, </w:t>
       </w:r>
+      <w:proofErr w:type="spellStart"/>
       <w:r>
         <w:rPr>
           <w:i/>
@@ -8650,24 +9206,34 @@
         </w:rPr>
         <w:t>id_Color</w:t>
       </w:r>
-      <w:r>
-        <w:t>, c</w:t>
+      <w:proofErr w:type="spellEnd"/>
+      <w:r>
+        <w:t xml:space="preserve">, </w:t>
+      </w:r>
+      <w:proofErr w:type="spellStart"/>
+      <w:r>
+        <w:t>c</w:t>
       </w:r>
       <w:r>
         <w:t>aducidad_ITV</w:t>
       </w:r>
+      <w:proofErr w:type="spellEnd"/>
       <w:r>
         <w:t xml:space="preserve">, </w:t>
       </w:r>
+      <w:proofErr w:type="spellStart"/>
       <w:r>
         <w:t>distancia_Total</w:t>
       </w:r>
+      <w:proofErr w:type="spellEnd"/>
       <w:r>
         <w:t xml:space="preserve">, </w:t>
       </w:r>
+      <w:proofErr w:type="spellStart"/>
       <w:r>
         <w:t>ITV_En_Vigor</w:t>
       </w:r>
+      <w:proofErr w:type="spellEnd"/>
       <w:r>
         <w:t>)</w:t>
       </w:r>
@@ -8722,6 +9288,7 @@
       <w:r>
         <w:t xml:space="preserve">, </w:t>
       </w:r>
+      <w:proofErr w:type="spellStart"/>
       <w:r>
         <w:rPr>
           <w:i/>
@@ -8729,6 +9296,7 @@
         </w:rPr>
         <w:t>id_Cliente</w:t>
       </w:r>
+      <w:proofErr w:type="spellEnd"/>
       <w:r>
         <w:t>)</w:t>
       </w:r>
@@ -8742,6 +9310,7 @@
         </w:numPr>
         <w:jc w:val="left"/>
       </w:pPr>
+      <w:proofErr w:type="spellStart"/>
       <w:r>
         <w:rPr>
           <w:b/>
@@ -8749,6 +9318,7 @@
         </w:rPr>
         <w:t>Vehículo_ITV</w:t>
       </w:r>
+      <w:proofErr w:type="spellEnd"/>
       <w:r>
         <w:tab/>
       </w:r>
@@ -8767,18 +9337,22 @@
         </w:rPr>
         <w:t xml:space="preserve">, </w:t>
       </w:r>
+      <w:proofErr w:type="spellStart"/>
       <w:r>
         <w:rPr>
           <w:u w:val="single"/>
         </w:rPr>
         <w:t>id_ITV</w:t>
       </w:r>
+      <w:proofErr w:type="spellEnd"/>
       <w:r>
         <w:t xml:space="preserve">, </w:t>
       </w:r>
+      <w:proofErr w:type="spellStart"/>
       <w:r>
         <w:t>resultado_vehiculo</w:t>
       </w:r>
+      <w:proofErr w:type="spellEnd"/>
       <w:r>
         <w:t>)</w:t>
       </w:r>
@@ -8811,9 +9385,11 @@
       <w:r>
         <w:t xml:space="preserve">, </w:t>
       </w:r>
+      <w:proofErr w:type="spellStart"/>
       <w:r>
         <w:t>solucion</w:t>
       </w:r>
+      <w:proofErr w:type="spellEnd"/>
       <w:r>
         <w:t xml:space="preserve">, </w:t>
       </w:r>
@@ -8829,12 +9405,15 @@
       <w:r>
         <w:t xml:space="preserve">, </w:t>
       </w:r>
+      <w:proofErr w:type="spellStart"/>
       <w:r>
         <w:t>descripcion</w:t>
       </w:r>
+      <w:proofErr w:type="spellEnd"/>
       <w:r>
         <w:t xml:space="preserve">, </w:t>
       </w:r>
+      <w:proofErr w:type="spellStart"/>
       <w:r>
         <w:rPr>
           <w:i/>
@@ -8842,6 +9421,7 @@
         </w:rPr>
         <w:t>id_VehiculoITV</w:t>
       </w:r>
+      <w:proofErr w:type="spellEnd"/>
       <w:r>
         <w:rPr>
           <w:i/>
@@ -8906,8 +9486,13 @@
         <w:t>id</w:t>
       </w:r>
       <w:r>
-        <w:t>, fecha, descripcion</w:t>
-      </w:r>
+        <w:t xml:space="preserve">, fecha, </w:t>
+      </w:r>
+      <w:proofErr w:type="spellStart"/>
+      <w:r>
+        <w:t>descripcion</w:t>
+      </w:r>
+      <w:proofErr w:type="spellEnd"/>
       <w:r>
         <w:tab/>
         <w:t xml:space="preserve">resuelta, </w:t>
@@ -8929,6 +9514,7 @@
         <w:ind w:left="720"/>
         <w:jc w:val="left"/>
       </w:pPr>
+      <w:proofErr w:type="spellStart"/>
       <w:r>
         <w:rPr>
           <w:b/>
@@ -8936,6 +9522,7 @@
         </w:rPr>
         <w:t>Item</w:t>
       </w:r>
+      <w:proofErr w:type="spellEnd"/>
       <w:r>
         <w:t xml:space="preserve"> (</w:t>
       </w:r>
@@ -9190,7 +9777,7 @@
           <v:shape id="_x0000_i1025" type="#_x0000_t75" style="width:450.9pt;height:185.85pt" o:ole="">
             <v:imagedata r:id="rId13" o:title=""/>
           </v:shape>
-          <o:OLEObject Type="Embed" ProgID="Visio.Drawing.15" ShapeID="_x0000_i1025" DrawAspect="Content" ObjectID="_1730125681" r:id="rId14"/>
+          <o:OLEObject Type="Embed" ProgID="Visio.Drawing.15" ShapeID="_x0000_i1025" DrawAspect="Content" ObjectID="_1730330014" r:id="rId14"/>
         </w:object>
       </w:r>
       <w:bookmarkEnd w:id="28"/>
@@ -9203,27 +9790,14 @@
       <w:r>
         <w:t xml:space="preserve">Ilustración </w:t>
       </w:r>
-      <w:r>
-        <w:fldChar w:fldCharType="begin"/>
-      </w:r>
-      <w:r>
-        <w:instrText xml:space="preserve"> SEQ Ilustración \* ARABIC </w:instrText>
-      </w:r>
-      <w:r>
-        <w:fldChar w:fldCharType="separate"/>
-      </w:r>
-      <w:r>
-        <w:rPr>
-          <w:noProof/>
-        </w:rPr>
-        <w:t>4</w:t>
-      </w:r>
-      <w:r>
-        <w:rPr>
-          <w:noProof/>
-        </w:rPr>
-        <w:fldChar w:fldCharType="end"/>
-      </w:r>
+      <w:fldSimple w:instr=" SEQ Ilustración \* ARABIC ">
+        <w:r>
+          <w:rPr>
+            <w:noProof/>
+          </w:rPr>
+          <w:t>4</w:t>
+        </w:r>
+      </w:fldSimple>
       <w:r>
         <w:t xml:space="preserve"> : Diagrama casos de uso de sistema general</w:t>
       </w:r>
@@ -9538,7 +10112,35 @@
               <w:rPr>
                 <w:szCs w:val="22"/>
               </w:rPr>
-              <w:t>Al ejecutar por primera vez solo existe el usuario “admin” con contraseña admin” en la base de datos.</w:t>
+              <w:t>Al ejecutar por primera vez solo existe el usuario “</w:t>
+            </w:r>
+            <w:proofErr w:type="spellStart"/>
+            <w:r>
+              <w:rPr>
+                <w:szCs w:val="22"/>
+              </w:rPr>
+              <w:t>admin</w:t>
+            </w:r>
+            <w:proofErr w:type="spellEnd"/>
+            <w:r>
+              <w:rPr>
+                <w:szCs w:val="22"/>
+              </w:rPr>
+              <w:t xml:space="preserve">” con contraseña </w:t>
+            </w:r>
+            <w:proofErr w:type="spellStart"/>
+            <w:r>
+              <w:rPr>
+                <w:szCs w:val="22"/>
+              </w:rPr>
+              <w:t>admin</w:t>
+            </w:r>
+            <w:proofErr w:type="spellEnd"/>
+            <w:r>
+              <w:rPr>
+                <w:szCs w:val="22"/>
+              </w:rPr>
+              <w:t>” en la base de datos.</w:t>
             </w:r>
           </w:p>
         </w:tc>
@@ -11261,7 +11863,7 @@
           <v:shape id="_x0000_i1026" type="#_x0000_t75" style="width:393.75pt;height:210pt" o:ole="">
             <v:imagedata r:id="rId15" o:title="" croptop="4977f" cropbottom="2489f"/>
           </v:shape>
-          <o:OLEObject Type="Embed" ProgID="Visio.Drawing.15" ShapeID="_x0000_i1026" DrawAspect="Content" ObjectID="_1730125682" r:id="rId16"/>
+          <o:OLEObject Type="Embed" ProgID="Visio.Drawing.15" ShapeID="_x0000_i1026" DrawAspect="Content" ObjectID="_1730330015" r:id="rId16"/>
         </w:object>
       </w:r>
       <w:bookmarkEnd w:id="29"/>
@@ -11274,27 +11876,14 @@
       <w:r>
         <w:t xml:space="preserve">Ilustración </w:t>
       </w:r>
-      <w:r>
-        <w:fldChar w:fldCharType="begin"/>
-      </w:r>
-      <w:r>
-        <w:instrText xml:space="preserve"> SEQ Ilustración \* ARABIC </w:instrText>
-      </w:r>
-      <w:r>
-        <w:fldChar w:fldCharType="separate"/>
-      </w:r>
-      <w:r>
-        <w:rPr>
-          <w:noProof/>
-        </w:rPr>
-        <w:t>5</w:t>
-      </w:r>
-      <w:r>
-        <w:rPr>
-          <w:noProof/>
-        </w:rPr>
-        <w:fldChar w:fldCharType="end"/>
-      </w:r>
+      <w:fldSimple w:instr=" SEQ Ilustración \* ARABIC ">
+        <w:r>
+          <w:rPr>
+            <w:noProof/>
+          </w:rPr>
+          <w:t>5</w:t>
+        </w:r>
+      </w:fldSimple>
       <w:r>
         <w:t>: Diagrama de casos de uso de alertas</w:t>
       </w:r>
@@ -13631,7 +14220,7 @@
           <v:shape id="_x0000_i1027" type="#_x0000_t75" style="width:483.1pt;height:306.9pt" o:ole="">
             <v:imagedata r:id="rId17" o:title="" croptop="1963f" cropbottom="1812f"/>
           </v:shape>
-          <o:OLEObject Type="Embed" ProgID="Visio.Drawing.15" ShapeID="_x0000_i1027" DrawAspect="Content" ObjectID="_1730125683" r:id="rId18"/>
+          <o:OLEObject Type="Embed" ProgID="Visio.Drawing.15" ShapeID="_x0000_i1027" DrawAspect="Content" ObjectID="_1730330016" r:id="rId18"/>
         </w:object>
       </w:r>
       <w:bookmarkEnd w:id="30"/>
@@ -13644,27 +14233,14 @@
       <w:r>
         <w:t xml:space="preserve">Ilustración </w:t>
       </w:r>
-      <w:r>
-        <w:fldChar w:fldCharType="begin"/>
-      </w:r>
-      <w:r>
-        <w:instrText xml:space="preserve"> SEQ Ilustración \* ARABIC </w:instrText>
-      </w:r>
-      <w:r>
-        <w:fldChar w:fldCharType="separate"/>
-      </w:r>
-      <w:r>
-        <w:rPr>
-          <w:noProof/>
-        </w:rPr>
-        <w:t>6</w:t>
-      </w:r>
-      <w:r>
-        <w:rPr>
-          <w:noProof/>
-        </w:rPr>
-        <w:fldChar w:fldCharType="end"/>
-      </w:r>
+      <w:fldSimple w:instr=" SEQ Ilustración \* ARABIC ">
+        <w:r>
+          <w:rPr>
+            <w:noProof/>
+          </w:rPr>
+          <w:t>6</w:t>
+        </w:r>
+      </w:fldSimple>
       <w:r>
         <w:t xml:space="preserve"> - Diagrama de casos de uso de vehículos</w:t>
       </w:r>
@@ -16056,8 +16632,16 @@
               <w:rPr>
                 <w:szCs w:val="22"/>
               </w:rPr>
-              <w:t xml:space="preserve"> presiona el botón “ITVs</w:t>
-            </w:r>
+              <w:t xml:space="preserve"> presiona el botón “</w:t>
+            </w:r>
+            <w:proofErr w:type="spellStart"/>
+            <w:r>
+              <w:rPr>
+                <w:szCs w:val="22"/>
+              </w:rPr>
+              <w:t>ITVs</w:t>
+            </w:r>
+            <w:proofErr w:type="spellEnd"/>
             <w:r>
               <w:rPr>
                 <w:szCs w:val="22"/>
@@ -18495,8 +19079,16 @@
               <w:rPr>
                 <w:szCs w:val="22"/>
               </w:rPr>
-              <w:t xml:space="preserve"> presiona sobre uno de los items</w:t>
-            </w:r>
+              <w:t xml:space="preserve"> presiona sobre uno de los </w:t>
+            </w:r>
+            <w:proofErr w:type="spellStart"/>
+            <w:r>
+              <w:rPr>
+                <w:szCs w:val="22"/>
+              </w:rPr>
+              <w:t>items</w:t>
+            </w:r>
+            <w:proofErr w:type="spellEnd"/>
             <w:r>
               <w:rPr>
                 <w:szCs w:val="22"/>
@@ -20434,7 +21026,21 @@
               <w:rPr>
                 <w:szCs w:val="22"/>
               </w:rPr>
-              <w:t>Si el vehículo no tiene ITVs aparecerá en un mensaje de aviso.</w:t>
+              <w:t xml:space="preserve">Si el vehículo no tiene </w:t>
+            </w:r>
+            <w:proofErr w:type="spellStart"/>
+            <w:r>
+              <w:rPr>
+                <w:szCs w:val="22"/>
+              </w:rPr>
+              <w:t>ITVs</w:t>
+            </w:r>
+            <w:proofErr w:type="spellEnd"/>
+            <w:r>
+              <w:rPr>
+                <w:szCs w:val="22"/>
+              </w:rPr>
+              <w:t xml:space="preserve"> aparecerá en un mensaje de aviso.</w:t>
             </w:r>
           </w:p>
         </w:tc>
@@ -21260,7 +21866,7 @@
           <v:shape id="_x0000_i1028" type="#_x0000_t75" style="width:450.5pt;height:193.45pt" o:ole="">
             <v:imagedata r:id="rId19" o:title=""/>
           </v:shape>
-          <o:OLEObject Type="Embed" ProgID="Visio.Drawing.15" ShapeID="_x0000_i1028" DrawAspect="Content" ObjectID="_1730125684" r:id="rId20"/>
+          <o:OLEObject Type="Embed" ProgID="Visio.Drawing.15" ShapeID="_x0000_i1028" DrawAspect="Content" ObjectID="_1730330017" r:id="rId20"/>
         </w:object>
       </w:r>
       <w:bookmarkEnd w:id="33"/>
@@ -21273,27 +21879,14 @@
       <w:r>
         <w:t xml:space="preserve">Ilustración </w:t>
       </w:r>
-      <w:r>
-        <w:fldChar w:fldCharType="begin"/>
-      </w:r>
-      <w:r>
-        <w:instrText xml:space="preserve"> SEQ Ilustración \* ARABIC </w:instrText>
-      </w:r>
-      <w:r>
-        <w:fldChar w:fldCharType="separate"/>
-      </w:r>
-      <w:r>
-        <w:rPr>
-          <w:noProof/>
-        </w:rPr>
-        <w:t>7</w:t>
-      </w:r>
-      <w:r>
-        <w:rPr>
-          <w:noProof/>
-        </w:rPr>
-        <w:fldChar w:fldCharType="end"/>
-      </w:r>
+      <w:fldSimple w:instr=" SEQ Ilustración \* ARABIC ">
+        <w:r>
+          <w:rPr>
+            <w:noProof/>
+          </w:rPr>
+          <w:t>7</w:t>
+        </w:r>
+      </w:fldSimple>
       <w:r>
         <w:t>: Diagrama de casos de uso de inventario</w:t>
       </w:r>
@@ -22183,8 +22776,16 @@
               <w:rPr>
                 <w:szCs w:val="22"/>
               </w:rPr>
-              <w:t>Ver detalle de item</w:t>
-            </w:r>
+              <w:t xml:space="preserve">Ver detalle de </w:t>
+            </w:r>
+            <w:proofErr w:type="spellStart"/>
+            <w:r>
+              <w:rPr>
+                <w:szCs w:val="22"/>
+              </w:rPr>
+              <w:t>item</w:t>
+            </w:r>
+            <w:proofErr w:type="spellEnd"/>
           </w:p>
         </w:tc>
       </w:tr>
@@ -23065,8 +23666,16 @@
               <w:rPr>
                 <w:szCs w:val="22"/>
               </w:rPr>
-              <w:t>Buscar item</w:t>
-            </w:r>
+              <w:t xml:space="preserve">Buscar </w:t>
+            </w:r>
+            <w:proofErr w:type="spellStart"/>
+            <w:r>
+              <w:rPr>
+                <w:szCs w:val="22"/>
+              </w:rPr>
+              <w:t>item</w:t>
+            </w:r>
+            <w:proofErr w:type="spellEnd"/>
           </w:p>
         </w:tc>
       </w:tr>
@@ -23885,12 +24494,14 @@
               </w:rPr>
               <w:t xml:space="preserve">Editar </w:t>
             </w:r>
+            <w:proofErr w:type="spellStart"/>
             <w:r>
               <w:rPr>
                 <w:szCs w:val="22"/>
               </w:rPr>
               <w:t>item</w:t>
             </w:r>
+            <w:proofErr w:type="spellEnd"/>
           </w:p>
         </w:tc>
       </w:tr>
@@ -23940,11 +24551,19 @@
               </w:rPr>
               <w:t xml:space="preserve">Hace editable la ficha del </w:t>
             </w:r>
-            <w:r>
-              <w:rPr>
-                <w:szCs w:val="22"/>
-              </w:rPr>
-              <w:t>item de inventario</w:t>
+            <w:proofErr w:type="spellStart"/>
+            <w:r>
+              <w:rPr>
+                <w:szCs w:val="22"/>
+              </w:rPr>
+              <w:t>item</w:t>
+            </w:r>
+            <w:proofErr w:type="spellEnd"/>
+            <w:r>
+              <w:rPr>
+                <w:szCs w:val="22"/>
+              </w:rPr>
+              <w:t xml:space="preserve"> de inventario</w:t>
             </w:r>
             <w:r>
               <w:rPr>
@@ -24063,23 +24682,33 @@
               </w:rPr>
               <w:t xml:space="preserve"> autenticado. Que el registro de </w:t>
             </w:r>
+            <w:proofErr w:type="spellStart"/>
             <w:r>
               <w:rPr>
                 <w:szCs w:val="22"/>
               </w:rPr>
               <w:t>item</w:t>
             </w:r>
+            <w:proofErr w:type="spellEnd"/>
             <w:r>
               <w:rPr>
                 <w:szCs w:val="22"/>
               </w:rPr>
               <w:t xml:space="preserve"> exista en la base de datos. Detalle de </w:t>
             </w:r>
-            <w:r>
-              <w:rPr>
-                <w:szCs w:val="22"/>
-              </w:rPr>
-              <w:t>item de inventario</w:t>
+            <w:proofErr w:type="spellStart"/>
+            <w:r>
+              <w:rPr>
+                <w:szCs w:val="22"/>
+              </w:rPr>
+              <w:t>item</w:t>
+            </w:r>
+            <w:proofErr w:type="spellEnd"/>
+            <w:r>
+              <w:rPr>
+                <w:szCs w:val="22"/>
+              </w:rPr>
+              <w:t xml:space="preserve"> de inventario</w:t>
             </w:r>
             <w:r>
               <w:rPr>
@@ -24698,8 +25327,16 @@
               <w:rPr>
                 <w:szCs w:val="22"/>
               </w:rPr>
-              <w:t>Eliminar item</w:t>
-            </w:r>
+              <w:t xml:space="preserve">Eliminar </w:t>
+            </w:r>
+            <w:proofErr w:type="spellStart"/>
+            <w:r>
+              <w:rPr>
+                <w:szCs w:val="22"/>
+              </w:rPr>
+              <w:t>item</w:t>
+            </w:r>
+            <w:proofErr w:type="spellEnd"/>
           </w:p>
         </w:tc>
       </w:tr>
@@ -24860,17 +25497,33 @@
               </w:rPr>
               <w:t xml:space="preserve"> autenticado. Que el registro de </w:t>
             </w:r>
+            <w:proofErr w:type="spellStart"/>
             <w:r>
               <w:rPr>
                 <w:szCs w:val="22"/>
               </w:rPr>
               <w:t>item</w:t>
             </w:r>
-            <w:r>
-              <w:rPr>
-                <w:szCs w:val="22"/>
-              </w:rPr>
-              <w:t xml:space="preserve"> exista en la base de datos. Detalle de item de inventario abierto.</w:t>
+            <w:proofErr w:type="spellEnd"/>
+            <w:r>
+              <w:rPr>
+                <w:szCs w:val="22"/>
+              </w:rPr>
+              <w:t xml:space="preserve"> exista en la base de datos. Detalle de </w:t>
+            </w:r>
+            <w:proofErr w:type="spellStart"/>
+            <w:r>
+              <w:rPr>
+                <w:szCs w:val="22"/>
+              </w:rPr>
+              <w:t>item</w:t>
+            </w:r>
+            <w:proofErr w:type="spellEnd"/>
+            <w:r>
+              <w:rPr>
+                <w:szCs w:val="22"/>
+              </w:rPr>
+              <w:t xml:space="preserve"> de inventario abierto.</w:t>
             </w:r>
           </w:p>
         </w:tc>
@@ -25352,7 +26005,7 @@
           <v:shape id="_x0000_i1029" type="#_x0000_t75" style="width:456.55pt;height:270.75pt" o:ole="">
             <v:imagedata r:id="rId21" o:title="" cropleft="2276f" cropright="1820f"/>
           </v:shape>
-          <o:OLEObject Type="Embed" ProgID="Visio.Drawing.15" ShapeID="_x0000_i1029" DrawAspect="Content" ObjectID="_1730125685" r:id="rId22"/>
+          <o:OLEObject Type="Embed" ProgID="Visio.Drawing.15" ShapeID="_x0000_i1029" DrawAspect="Content" ObjectID="_1730330018" r:id="rId22"/>
         </w:object>
       </w:r>
       <w:bookmarkEnd w:id="34"/>
@@ -25371,27 +26024,14 @@
       <w:r>
         <w:t xml:space="preserve">Ilustración </w:t>
       </w:r>
-      <w:r>
-        <w:fldChar w:fldCharType="begin"/>
-      </w:r>
-      <w:r>
-        <w:instrText xml:space="preserve"> SEQ Ilustración \* ARABIC </w:instrText>
-      </w:r>
-      <w:r>
-        <w:fldChar w:fldCharType="separate"/>
-      </w:r>
-      <w:r>
-        <w:rPr>
-          <w:noProof/>
-        </w:rPr>
-        <w:t>8</w:t>
-      </w:r>
-      <w:r>
-        <w:rPr>
-          <w:noProof/>
-        </w:rPr>
-        <w:fldChar w:fldCharType="end"/>
-      </w:r>
+      <w:fldSimple w:instr=" SEQ Ilustración \* ARABIC ">
+        <w:r>
+          <w:rPr>
+            <w:noProof/>
+          </w:rPr>
+          <w:t>8</w:t>
+        </w:r>
+      </w:fldSimple>
       <w:r>
         <w:t>: Diagrama de casos de uso de ITV</w:t>
       </w:r>
@@ -25512,8 +26152,16 @@
               <w:rPr>
                 <w:szCs w:val="22"/>
               </w:rPr>
-              <w:t>Ver listado de ITVs</w:t>
-            </w:r>
+              <w:t xml:space="preserve">Ver listado de </w:t>
+            </w:r>
+            <w:proofErr w:type="spellStart"/>
+            <w:r>
+              <w:rPr>
+                <w:szCs w:val="22"/>
+              </w:rPr>
+              <w:t>ITVs</w:t>
+            </w:r>
+            <w:proofErr w:type="spellEnd"/>
           </w:p>
         </w:tc>
       </w:tr>
@@ -25561,13 +26209,27 @@
               <w:rPr>
                 <w:szCs w:val="22"/>
               </w:rPr>
-              <w:t>Se ve un listado de ITV</w:t>
-            </w:r>
-            <w:r>
-              <w:rPr>
-                <w:szCs w:val="22"/>
-              </w:rPr>
-              <w:t>s general.</w:t>
+              <w:t xml:space="preserve">Se ve un listado de </w:t>
+            </w:r>
+            <w:proofErr w:type="spellStart"/>
+            <w:r>
+              <w:rPr>
+                <w:szCs w:val="22"/>
+              </w:rPr>
+              <w:t>ITV</w:t>
+            </w:r>
+            <w:r>
+              <w:rPr>
+                <w:szCs w:val="22"/>
+              </w:rPr>
+              <w:t>s</w:t>
+            </w:r>
+            <w:proofErr w:type="spellEnd"/>
+            <w:r>
+              <w:rPr>
+                <w:szCs w:val="22"/>
+              </w:rPr>
+              <w:t xml:space="preserve"> general.</w:t>
             </w:r>
           </w:p>
         </w:tc>
@@ -26447,7 +27109,21 @@
               <w:rPr>
                 <w:szCs w:val="22"/>
               </w:rPr>
-              <w:t xml:space="preserve"> Listado de ITVs abierto.</w:t>
+              <w:t xml:space="preserve"> Listado de </w:t>
+            </w:r>
+            <w:proofErr w:type="spellStart"/>
+            <w:r>
+              <w:rPr>
+                <w:szCs w:val="22"/>
+              </w:rPr>
+              <w:t>ITVs</w:t>
+            </w:r>
+            <w:proofErr w:type="spellEnd"/>
+            <w:r>
+              <w:rPr>
+                <w:szCs w:val="22"/>
+              </w:rPr>
+              <w:t xml:space="preserve"> abierto.</w:t>
             </w:r>
           </w:p>
         </w:tc>
@@ -26611,12 +27287,14 @@
               </w:rPr>
               <w:t xml:space="preserve"> introduce el texto en el campo de texto. El listado de </w:t>
             </w:r>
+            <w:proofErr w:type="spellStart"/>
             <w:r>
               <w:rPr>
                 <w:szCs w:val="22"/>
               </w:rPr>
               <w:t>ITVs</w:t>
             </w:r>
+            <w:proofErr w:type="spellEnd"/>
             <w:r>
               <w:rPr>
                 <w:szCs w:val="22"/>
@@ -26788,7 +27466,21 @@
               <w:rPr>
                 <w:szCs w:val="22"/>
               </w:rPr>
-              <w:t>El listado de ITVs se actualiza según criterios de búsqueda</w:t>
+              <w:t xml:space="preserve">El listado de </w:t>
+            </w:r>
+            <w:proofErr w:type="spellStart"/>
+            <w:r>
+              <w:rPr>
+                <w:szCs w:val="22"/>
+              </w:rPr>
+              <w:t>ITVs</w:t>
+            </w:r>
+            <w:proofErr w:type="spellEnd"/>
+            <w:r>
+              <w:rPr>
+                <w:szCs w:val="22"/>
+              </w:rPr>
+              <w:t xml:space="preserve"> se actualiza según criterios de búsqueda</w:t>
             </w:r>
           </w:p>
         </w:tc>
@@ -27288,12 +27980,14 @@
               </w:rPr>
               <w:t xml:space="preserve"> en la base de datos. Listado de </w:t>
             </w:r>
+            <w:proofErr w:type="spellStart"/>
             <w:r>
               <w:rPr>
                 <w:szCs w:val="22"/>
               </w:rPr>
               <w:t>ITVs</w:t>
             </w:r>
+            <w:proofErr w:type="spellEnd"/>
             <w:r>
               <w:rPr>
                 <w:szCs w:val="22"/>
@@ -29367,7 +30061,7 @@
           <v:shape id="_x0000_i1030" type="#_x0000_t75" style="width:451.35pt;height:208.5pt" o:ole="">
             <v:imagedata r:id="rId23" o:title=""/>
           </v:shape>
-          <o:OLEObject Type="Embed" ProgID="Visio.Drawing.15" ShapeID="_x0000_i1030" DrawAspect="Content" ObjectID="_1730125686" r:id="rId24"/>
+          <o:OLEObject Type="Embed" ProgID="Visio.Drawing.15" ShapeID="_x0000_i1030" DrawAspect="Content" ObjectID="_1730330019" r:id="rId24"/>
         </w:object>
       </w:r>
       <w:bookmarkEnd w:id="35"/>
@@ -29386,27 +30080,14 @@
       <w:r>
         <w:t xml:space="preserve">Ilustración </w:t>
       </w:r>
-      <w:r>
-        <w:fldChar w:fldCharType="begin"/>
-      </w:r>
-      <w:r>
-        <w:instrText xml:space="preserve"> SEQ Ilustración \* ARABIC </w:instrText>
-      </w:r>
-      <w:r>
-        <w:fldChar w:fldCharType="separate"/>
-      </w:r>
-      <w:r>
-        <w:rPr>
-          <w:noProof/>
-        </w:rPr>
-        <w:t>9</w:t>
-      </w:r>
-      <w:r>
-        <w:rPr>
-          <w:noProof/>
-        </w:rPr>
-        <w:fldChar w:fldCharType="end"/>
-      </w:r>
+      <w:fldSimple w:instr=" SEQ Ilustración \* ARABIC ">
+        <w:r>
+          <w:rPr>
+            <w:noProof/>
+          </w:rPr>
+          <w:t>9</w:t>
+        </w:r>
+      </w:fldSimple>
       <w:r>
         <w:t>: Diagrama de casos de uso de servicios</w:t>
       </w:r>
@@ -31253,7 +31934,21 @@
               <w:rPr>
                 <w:szCs w:val="22"/>
               </w:rPr>
-              <w:t xml:space="preserve"> autenticado. Que exista el registro de ITV en la base de datos. Listado de ITVs abierto</w:t>
+              <w:t xml:space="preserve"> autenticado. Que exista el registro de ITV en la base de datos. Listado de </w:t>
+            </w:r>
+            <w:proofErr w:type="spellStart"/>
+            <w:r>
+              <w:rPr>
+                <w:szCs w:val="22"/>
+              </w:rPr>
+              <w:t>ITVs</w:t>
+            </w:r>
+            <w:proofErr w:type="spellEnd"/>
+            <w:r>
+              <w:rPr>
+                <w:szCs w:val="22"/>
+              </w:rPr>
+              <w:t xml:space="preserve"> abierto</w:t>
             </w:r>
           </w:p>
         </w:tc>
@@ -33402,7 +34097,7 @@
           <v:shape id="_x0000_i1031" type="#_x0000_t75" style="width:451pt;height:248.9pt" o:ole="">
             <v:imagedata r:id="rId25" o:title="" cropbottom="15304f"/>
           </v:shape>
-          <o:OLEObject Type="Embed" ProgID="Visio.Drawing.15" ShapeID="_x0000_i1031" DrawAspect="Content" ObjectID="_1730125687" r:id="rId26"/>
+          <o:OLEObject Type="Embed" ProgID="Visio.Drawing.15" ShapeID="_x0000_i1031" DrawAspect="Content" ObjectID="_1730330020" r:id="rId26"/>
         </w:object>
       </w:r>
       <w:bookmarkEnd w:id="36"/>
@@ -33421,27 +34116,14 @@
       <w:r>
         <w:t xml:space="preserve">Ilustración </w:t>
       </w:r>
-      <w:r>
-        <w:fldChar w:fldCharType="begin"/>
-      </w:r>
-      <w:r>
-        <w:instrText xml:space="preserve"> SEQ Ilustración \* ARABIC </w:instrText>
-      </w:r>
-      <w:r>
-        <w:fldChar w:fldCharType="separate"/>
-      </w:r>
-      <w:r>
-        <w:rPr>
-          <w:noProof/>
-        </w:rPr>
-        <w:t>10</w:t>
-      </w:r>
-      <w:r>
-        <w:rPr>
-          <w:noProof/>
-        </w:rPr>
-        <w:fldChar w:fldCharType="end"/>
-      </w:r>
+      <w:fldSimple w:instr=" SEQ Ilustración \* ARABIC ">
+        <w:r>
+          <w:rPr>
+            <w:noProof/>
+          </w:rPr>
+          <w:t>10</w:t>
+        </w:r>
+      </w:fldSimple>
       <w:r>
         <w:t>: Diagrama de casos de uso de gestión de empleados</w:t>
       </w:r>
@@ -40383,17 +41065,85 @@
           <w:sz w:val="24"/>
           <w:szCs w:val="24"/>
         </w:rPr>
-        <w:t>Configuración de Firestore Database</w:t>
-      </w:r>
+        <w:t xml:space="preserve">Configuración de </w:t>
+      </w:r>
+      <w:proofErr w:type="spellStart"/>
+      <w:r>
+        <w:rPr>
+          <w:b/>
+          <w:bCs/>
+          <w:sz w:val="24"/>
+          <w:szCs w:val="24"/>
+        </w:rPr>
+        <w:t>Firestore</w:t>
+      </w:r>
+      <w:proofErr w:type="spellEnd"/>
+      <w:r>
+        <w:rPr>
+          <w:b/>
+          <w:bCs/>
+          <w:sz w:val="24"/>
+          <w:szCs w:val="24"/>
+        </w:rPr>
+        <w:t xml:space="preserve"> </w:t>
+      </w:r>
+      <w:proofErr w:type="spellStart"/>
+      <w:r>
+        <w:rPr>
+          <w:b/>
+          <w:bCs/>
+          <w:sz w:val="24"/>
+          <w:szCs w:val="24"/>
+        </w:rPr>
+        <w:t>Database</w:t>
+      </w:r>
+      <w:proofErr w:type="spellEnd"/>
     </w:p>
     <w:p>
       <w:r>
-        <w:t>14/11/22 Nos registramos en Firebase y creamos la base de datos Firestore database</w:t>
-      </w:r>
+        <w:t xml:space="preserve">14/11/22 Nos registramos en </w:t>
+      </w:r>
+      <w:proofErr w:type="spellStart"/>
+      <w:r>
+        <w:t>Firebase</w:t>
+      </w:r>
+      <w:proofErr w:type="spellEnd"/>
+      <w:r>
+        <w:t xml:space="preserve"> y creamos la base de datos </w:t>
+      </w:r>
+      <w:proofErr w:type="spellStart"/>
+      <w:r>
+        <w:t>Firestore</w:t>
+      </w:r>
+      <w:proofErr w:type="spellEnd"/>
+      <w:r>
+        <w:t xml:space="preserve"> </w:t>
+      </w:r>
+      <w:proofErr w:type="spellStart"/>
+      <w:r>
+        <w:t>database</w:t>
+      </w:r>
+      <w:proofErr w:type="spellEnd"/>
     </w:p>
     <w:p>
       <w:r>
-        <w:t>Modelamos los datos pasando del modelo relacional al NoSQL de Firestore. Lo traducimos al inglés cómo lengua global en la programación y tenerlo todo en ese lenguaje programado.</w:t>
+        <w:t xml:space="preserve">Modelamos los datos pasando del modelo relacional al NoSQL de </w:t>
+      </w:r>
+      <w:proofErr w:type="spellStart"/>
+      <w:r>
+        <w:t>Firestore</w:t>
+      </w:r>
+      <w:proofErr w:type="spellEnd"/>
+      <w:r>
+        <w:t xml:space="preserve">. Lo traducimos al inglés </w:t>
+      </w:r>
+      <w:proofErr w:type="spellStart"/>
+      <w:r>
+        <w:t>cómo</w:t>
+      </w:r>
+      <w:proofErr w:type="spellEnd"/>
+      <w:r>
+        <w:t xml:space="preserve"> lengua global en la programación y tenerlo todo en ese lenguaje programado.</w:t>
       </w:r>
     </w:p>
     <w:p>
@@ -40420,9 +41170,11 @@
         </w:rPr>
         <w:t xml:space="preserve">Colección: </w:t>
       </w:r>
+      <w:proofErr w:type="spellStart"/>
       <w:r>
         <w:t>Vehicle</w:t>
       </w:r>
+      <w:proofErr w:type="spellEnd"/>
     </w:p>
     <w:p>
       <w:pPr>
@@ -40475,9 +41227,11 @@
           <w:numId w:val="8"/>
         </w:numPr>
       </w:pPr>
+      <w:proofErr w:type="spellStart"/>
       <w:r>
         <w:t>brand:string</w:t>
       </w:r>
+      <w:proofErr w:type="spellEnd"/>
     </w:p>
     <w:p>
       <w:pPr>
@@ -40487,9 +41241,11 @@
           <w:numId w:val="8"/>
         </w:numPr>
       </w:pPr>
+      <w:proofErr w:type="spellStart"/>
       <w:r>
         <w:t>color:string</w:t>
       </w:r>
+      <w:proofErr w:type="spellEnd"/>
     </w:p>
     <w:p>
       <w:pPr>
@@ -40499,9 +41255,11 @@
           <w:numId w:val="8"/>
         </w:numPr>
       </w:pPr>
+      <w:proofErr w:type="spellStart"/>
       <w:r>
         <w:t>expiryDateITV:timestamp</w:t>
       </w:r>
+      <w:proofErr w:type="spellEnd"/>
     </w:p>
     <w:p>
       <w:pPr>
@@ -40511,9 +41269,11 @@
           <w:numId w:val="8"/>
         </w:numPr>
       </w:pPr>
+      <w:proofErr w:type="spellStart"/>
       <w:r>
         <w:t>model:string</w:t>
       </w:r>
+      <w:proofErr w:type="spellEnd"/>
     </w:p>
     <w:p>
       <w:pPr>
@@ -40523,6 +41283,7 @@
           <w:numId w:val="8"/>
         </w:numPr>
       </w:pPr>
+      <w:proofErr w:type="spellStart"/>
       <w:r>
         <w:t>type:</w:t>
       </w:r>
@@ -40532,6 +41293,7 @@
       <w:r>
         <w:t>tring</w:t>
       </w:r>
+      <w:proofErr w:type="spellEnd"/>
     </w:p>
     <w:p>
       <w:pPr>
@@ -40545,9 +41307,11 @@
           <w:bCs/>
         </w:rPr>
       </w:pPr>
+      <w:proofErr w:type="spellStart"/>
       <w:r>
         <w:t>totalDistance:number</w:t>
       </w:r>
+      <w:proofErr w:type="spellEnd"/>
     </w:p>
     <w:p>
       <w:pPr>
@@ -40562,6 +41326,7 @@
         </w:rPr>
       </w:pPr>
       <w:bookmarkStart w:id="38" w:name="_Hlk119364136"/>
+      <w:proofErr w:type="spellStart"/>
       <w:r>
         <w:rPr>
           <w:b/>
@@ -40569,6 +41334,7 @@
         </w:rPr>
         <w:t>Subcolecciones</w:t>
       </w:r>
+      <w:proofErr w:type="spellEnd"/>
     </w:p>
     <w:p>
       <w:pPr>
@@ -40582,12 +41348,21 @@
           <w:bCs/>
         </w:rPr>
       </w:pPr>
+      <w:proofErr w:type="spellStart"/>
       <w:r>
         <w:rPr>
           <w:b/>
           <w:bCs/>
         </w:rPr>
-        <w:t>Employee:</w:t>
+        <w:t>Employee</w:t>
+      </w:r>
+      <w:proofErr w:type="spellEnd"/>
+      <w:r>
+        <w:rPr>
+          <w:b/>
+          <w:bCs/>
+        </w:rPr>
+        <w:t>:</w:t>
       </w:r>
     </w:p>
     <w:p>
@@ -40612,9 +41387,11 @@
       <w:r>
         <w:t xml:space="preserve"> 12345678A (</w:t>
       </w:r>
+      <w:proofErr w:type="spellStart"/>
       <w:r>
         <w:t>Employee</w:t>
       </w:r>
+      <w:proofErr w:type="spellEnd"/>
       <w:r>
         <w:t xml:space="preserve"> DNI)</w:t>
       </w:r>
@@ -40647,9 +41424,11 @@
           <w:numId w:val="8"/>
         </w:numPr>
       </w:pPr>
+      <w:proofErr w:type="spellStart"/>
       <w:r>
         <w:t>name:string</w:t>
       </w:r>
+      <w:proofErr w:type="spellEnd"/>
     </w:p>
     <w:p>
       <w:pPr>
@@ -40659,12 +41438,14 @@
           <w:numId w:val="8"/>
         </w:numPr>
       </w:pPr>
+      <w:proofErr w:type="spellStart"/>
       <w:r>
         <w:t>surname:strin</w:t>
       </w:r>
       <w:r>
         <w:t>g</w:t>
       </w:r>
+      <w:proofErr w:type="spellEnd"/>
     </w:p>
     <w:p>
       <w:pPr>
@@ -40678,12 +41459,21 @@
           <w:bCs/>
         </w:rPr>
       </w:pPr>
+      <w:proofErr w:type="spellStart"/>
       <w:r>
         <w:rPr>
           <w:b/>
           <w:bCs/>
         </w:rPr>
-        <w:t>Deficiency:</w:t>
+        <w:t>Deficiency</w:t>
+      </w:r>
+      <w:proofErr w:type="spellEnd"/>
+      <w:r>
+        <w:rPr>
+          <w:b/>
+          <w:bCs/>
+        </w:rPr>
+        <w:t>:</w:t>
       </w:r>
     </w:p>
     <w:p>
@@ -40708,9 +41498,11 @@
       <w:r>
         <w:t xml:space="preserve"> Id </w:t>
       </w:r>
+      <w:proofErr w:type="spellStart"/>
       <w:r>
         <w:t>deficiency</w:t>
       </w:r>
+      <w:proofErr w:type="spellEnd"/>
     </w:p>
     <w:p>
       <w:pPr>
@@ -40740,12 +41532,14 @@
           <w:numId w:val="8"/>
         </w:numPr>
       </w:pPr>
+      <w:proofErr w:type="spellStart"/>
       <w:r>
         <w:t>description</w:t>
       </w:r>
       <w:r>
         <w:t>:string</w:t>
       </w:r>
+      <w:proofErr w:type="spellEnd"/>
     </w:p>
     <w:p>
       <w:pPr>
@@ -40755,6 +41549,7 @@
           <w:numId w:val="8"/>
         </w:numPr>
       </w:pPr>
+      <w:proofErr w:type="spellStart"/>
       <w:r>
         <w:t>severity</w:t>
       </w:r>
@@ -40764,6 +41559,7 @@
       <w:r>
         <w:t>g</w:t>
       </w:r>
+      <w:proofErr w:type="spellEnd"/>
     </w:p>
     <w:p>
       <w:pPr>
@@ -40773,9 +41569,11 @@
           <w:numId w:val="8"/>
         </w:numPr>
       </w:pPr>
+      <w:proofErr w:type="spellStart"/>
       <w:r>
         <w:t>solution:string</w:t>
       </w:r>
+      <w:proofErr w:type="spellEnd"/>
     </w:p>
     <w:p>
       <w:pPr>
@@ -40785,9 +41583,11 @@
           <w:numId w:val="8"/>
         </w:numPr>
       </w:pPr>
+      <w:proofErr w:type="spellStart"/>
       <w:r>
         <w:t>fixed:boolean</w:t>
       </w:r>
+      <w:proofErr w:type="spellEnd"/>
     </w:p>
     <w:p>
       <w:pPr>
@@ -40797,9 +41597,11 @@
           <w:numId w:val="8"/>
         </w:numPr>
       </w:pPr>
+      <w:proofErr w:type="spellStart"/>
       <w:r>
         <w:t>fixedDate:timestamp</w:t>
       </w:r>
+      <w:proofErr w:type="spellEnd"/>
     </w:p>
     <w:bookmarkEnd w:id="38"/>
     <w:p>
@@ -40873,9 +41675,11 @@
           <w:numId w:val="8"/>
         </w:numPr>
       </w:pPr>
+      <w:proofErr w:type="spellStart"/>
       <w:r>
         <w:t>date:timestamp</w:t>
       </w:r>
+      <w:proofErr w:type="spellEnd"/>
     </w:p>
     <w:p>
       <w:pPr>
@@ -40889,6 +41693,7 @@
           <w:bCs/>
         </w:rPr>
       </w:pPr>
+      <w:proofErr w:type="spellStart"/>
       <w:r>
         <w:rPr>
           <w:b/>
@@ -40896,6 +41701,7 @@
         </w:rPr>
         <w:t>inventory</w:t>
       </w:r>
+      <w:proofErr w:type="spellEnd"/>
       <w:r>
         <w:rPr>
           <w:b/>
@@ -40924,8 +41730,13 @@
         <w:t>Documento:</w:t>
       </w:r>
       <w:r>
-        <w:t xml:space="preserve"> Id item</w:t>
-      </w:r>
+        <w:t xml:space="preserve"> Id </w:t>
+      </w:r>
+      <w:proofErr w:type="spellStart"/>
+      <w:r>
+        <w:t>item</w:t>
+      </w:r>
+      <w:proofErr w:type="spellEnd"/>
     </w:p>
     <w:p>
       <w:pPr>
@@ -40955,9 +41766,11 @@
           <w:numId w:val="8"/>
         </w:numPr>
       </w:pPr>
+      <w:proofErr w:type="spellStart"/>
       <w:r>
         <w:t>name:string</w:t>
       </w:r>
+      <w:proofErr w:type="spellEnd"/>
     </w:p>
     <w:p/>
     <w:p>
@@ -40980,9 +41793,11 @@
         </w:rPr>
         <w:t xml:space="preserve">Colección: </w:t>
       </w:r>
+      <w:proofErr w:type="spellStart"/>
       <w:r>
         <w:t>service</w:t>
       </w:r>
+      <w:proofErr w:type="spellEnd"/>
     </w:p>
     <w:p>
       <w:pPr>
@@ -41038,12 +41853,14 @@
           <w:numId w:val="8"/>
         </w:numPr>
       </w:pPr>
+      <w:proofErr w:type="spellStart"/>
       <w:r>
         <w:t>plateNumber</w:t>
       </w:r>
       <w:r>
         <w:t>:string</w:t>
       </w:r>
+      <w:proofErr w:type="spellEnd"/>
       <w:r>
         <w:t xml:space="preserve"> (Clave foránea)</w:t>
       </w:r>
@@ -41056,9 +41873,11 @@
           <w:numId w:val="8"/>
         </w:numPr>
       </w:pPr>
+      <w:proofErr w:type="spellStart"/>
       <w:r>
         <w:t>date:timestamp</w:t>
       </w:r>
+      <w:proofErr w:type="spellEnd"/>
     </w:p>
     <w:p>
       <w:pPr>
@@ -41068,9 +41887,11 @@
           <w:numId w:val="8"/>
         </w:numPr>
       </w:pPr>
+      <w:proofErr w:type="spellStart"/>
       <w:r>
         <w:t>costumer:string</w:t>
       </w:r>
+      <w:proofErr w:type="spellEnd"/>
     </w:p>
     <w:p>
       <w:pPr>
@@ -41080,9 +41901,11 @@
           <w:numId w:val="8"/>
         </w:numPr>
       </w:pPr>
+      <w:proofErr w:type="spellStart"/>
       <w:r>
         <w:t>remarks:string</w:t>
       </w:r>
+      <w:proofErr w:type="spellEnd"/>
     </w:p>
     <w:bookmarkEnd w:id="39"/>
     <w:p>
@@ -41167,9 +41990,11 @@
           <w:numId w:val="8"/>
         </w:numPr>
       </w:pPr>
+      <w:proofErr w:type="spellStart"/>
       <w:r>
         <w:t>date:timestamp</w:t>
       </w:r>
+      <w:proofErr w:type="spellEnd"/>
     </w:p>
     <w:p>
       <w:pPr>
@@ -41179,6 +42004,7 @@
           <w:numId w:val="8"/>
         </w:numPr>
       </w:pPr>
+      <w:proofErr w:type="spellStart"/>
       <w:r>
         <w:rPr>
           <w:b/>
@@ -41186,6 +42012,7 @@
         </w:rPr>
         <w:t>Subcolecciones</w:t>
       </w:r>
+      <w:proofErr w:type="spellEnd"/>
     </w:p>
     <w:p>
       <w:pPr>
@@ -41199,6 +42026,7 @@
           <w:bCs/>
         </w:rPr>
       </w:pPr>
+      <w:proofErr w:type="spellStart"/>
       <w:r>
         <w:rPr>
           <w:b/>
@@ -41206,6 +42034,7 @@
         </w:rPr>
         <w:t>Vehicle</w:t>
       </w:r>
+      <w:proofErr w:type="spellEnd"/>
       <w:r>
         <w:rPr>
           <w:b/>
@@ -41242,9 +42071,19 @@
       <w:r>
         <w:t xml:space="preserve"> (</w:t>
       </w:r>
-      <w:r>
-        <w:t>Vehicle plateNumber</w:t>
-      </w:r>
+      <w:proofErr w:type="spellStart"/>
+      <w:r>
+        <w:t>Vehicle</w:t>
+      </w:r>
+      <w:proofErr w:type="spellEnd"/>
+      <w:r>
+        <w:t xml:space="preserve"> </w:t>
+      </w:r>
+      <w:proofErr w:type="spellStart"/>
+      <w:r>
+        <w:t>plateNumber</w:t>
+      </w:r>
+      <w:proofErr w:type="spellEnd"/>
       <w:r>
         <w:t>)</w:t>
       </w:r>
@@ -41277,12 +42116,14 @@
         </w:numPr>
         <w:contextualSpacing/>
       </w:pPr>
+      <w:proofErr w:type="spellStart"/>
       <w:r>
         <w:t>brand</w:t>
       </w:r>
       <w:r>
         <w:t>:string</w:t>
       </w:r>
+      <w:proofErr w:type="spellEnd"/>
     </w:p>
     <w:p>
       <w:pPr>
@@ -41292,12 +42133,14 @@
         </w:numPr>
         <w:contextualSpacing/>
       </w:pPr>
+      <w:proofErr w:type="spellStart"/>
       <w:r>
         <w:t>model</w:t>
       </w:r>
       <w:r>
         <w:t>:string</w:t>
       </w:r>
+      <w:proofErr w:type="spellEnd"/>
     </w:p>
     <w:p>
       <w:pPr>
@@ -41307,9 +42150,11 @@
         </w:numPr>
         <w:contextualSpacing/>
       </w:pPr>
+      <w:proofErr w:type="spellStart"/>
       <w:r>
         <w:t>color:string</w:t>
       </w:r>
+      <w:proofErr w:type="spellEnd"/>
     </w:p>
     <w:p>
       <w:pPr>
@@ -41319,9 +42164,11 @@
         </w:numPr>
         <w:contextualSpacing/>
       </w:pPr>
+      <w:proofErr w:type="spellStart"/>
       <w:r>
         <w:t>type:string</w:t>
       </w:r>
+      <w:proofErr w:type="spellEnd"/>
     </w:p>
     <w:p>
       <w:pPr>
@@ -41335,12 +42182,21 @@
           <w:bCs/>
         </w:rPr>
       </w:pPr>
+      <w:proofErr w:type="spellStart"/>
       <w:r>
         <w:rPr>
           <w:b/>
           <w:bCs/>
         </w:rPr>
-        <w:t>Deficiency:</w:t>
+        <w:t>Deficiency</w:t>
+      </w:r>
+      <w:proofErr w:type="spellEnd"/>
+      <w:r>
+        <w:rPr>
+          <w:b/>
+          <w:bCs/>
+        </w:rPr>
+        <w:t>:</w:t>
       </w:r>
     </w:p>
     <w:p>
@@ -41363,8 +42219,13 @@
         <w:t>Documento:</w:t>
       </w:r>
       <w:r>
-        <w:t xml:space="preserve"> Id deficiency</w:t>
-      </w:r>
+        <w:t xml:space="preserve"> Id </w:t>
+      </w:r>
+      <w:proofErr w:type="spellStart"/>
+      <w:r>
+        <w:t>deficiency</w:t>
+      </w:r>
+      <w:proofErr w:type="spellEnd"/>
     </w:p>
     <w:p>
       <w:pPr>
@@ -41394,12 +42255,14 @@
           <w:numId w:val="8"/>
         </w:numPr>
       </w:pPr>
+      <w:proofErr w:type="spellStart"/>
       <w:r>
         <w:t>description</w:t>
       </w:r>
       <w:r>
         <w:t>:string</w:t>
       </w:r>
+      <w:proofErr w:type="spellEnd"/>
     </w:p>
     <w:p>
       <w:pPr>
@@ -41409,9 +42272,11 @@
           <w:numId w:val="8"/>
         </w:numPr>
       </w:pPr>
+      <w:proofErr w:type="spellStart"/>
       <w:r>
         <w:t>fixed:boolean</w:t>
       </w:r>
+      <w:proofErr w:type="spellEnd"/>
     </w:p>
     <w:p>
       <w:pPr>
@@ -41421,9 +42286,11 @@
           <w:numId w:val="8"/>
         </w:numPr>
       </w:pPr>
+      <w:proofErr w:type="spellStart"/>
       <w:r>
         <w:t>severity:string</w:t>
       </w:r>
+      <w:proofErr w:type="spellEnd"/>
     </w:p>
     <w:p>
       <w:pPr>
@@ -41461,9 +42328,11 @@
         </w:rPr>
         <w:t xml:space="preserve"> </w:t>
       </w:r>
+      <w:proofErr w:type="spellStart"/>
       <w:r>
         <w:t>Vehicle_ITV</w:t>
       </w:r>
+      <w:proofErr w:type="spellEnd"/>
     </w:p>
     <w:p>
       <w:pPr>
@@ -41516,9 +42385,11 @@
           <w:numId w:val="8"/>
         </w:numPr>
       </w:pPr>
+      <w:proofErr w:type="spellStart"/>
       <w:r>
         <w:t>plateNumber:String</w:t>
       </w:r>
+      <w:proofErr w:type="spellEnd"/>
       <w:r>
         <w:t>(Clave foránea)</w:t>
       </w:r>
@@ -41531,9 +42402,11 @@
           <w:numId w:val="8"/>
         </w:numPr>
       </w:pPr>
+      <w:proofErr w:type="spellStart"/>
       <w:r>
         <w:t>id_ITV:String</w:t>
       </w:r>
+      <w:proofErr w:type="spellEnd"/>
       <w:r>
         <w:t>(Clave foránea)</w:t>
       </w:r>
@@ -41546,9 +42419,11 @@
           <w:numId w:val="8"/>
         </w:numPr>
       </w:pPr>
+      <w:proofErr w:type="spellStart"/>
       <w:r>
         <w:t>result_vehicle:Boolean</w:t>
       </w:r>
+      <w:proofErr w:type="spellEnd"/>
     </w:p>
     <w:p>
       <w:pPr>
@@ -41575,9 +42450,11 @@
         </w:rPr>
         <w:t xml:space="preserve">Colección: </w:t>
       </w:r>
+      <w:proofErr w:type="spellStart"/>
       <w:r>
         <w:t>Deficiency</w:t>
       </w:r>
+      <w:proofErr w:type="spellEnd"/>
     </w:p>
     <w:p>
       <w:pPr>
@@ -41633,9 +42510,11 @@
           <w:numId w:val="8"/>
         </w:numPr>
       </w:pPr>
+      <w:proofErr w:type="spellStart"/>
       <w:r>
         <w:t>plateNumber:string</w:t>
       </w:r>
+      <w:proofErr w:type="spellEnd"/>
       <w:r>
         <w:t>(Clave foránea)</w:t>
       </w:r>
@@ -41648,12 +42527,14 @@
           <w:numId w:val="8"/>
         </w:numPr>
       </w:pPr>
+      <w:proofErr w:type="spellStart"/>
       <w:r>
         <w:t>description</w:t>
       </w:r>
       <w:r>
         <w:t>:string</w:t>
       </w:r>
+      <w:proofErr w:type="spellEnd"/>
     </w:p>
     <w:p>
       <w:pPr>
@@ -41663,6 +42544,7 @@
           <w:numId w:val="8"/>
         </w:numPr>
       </w:pPr>
+      <w:proofErr w:type="spellStart"/>
       <w:r>
         <w:t>severity</w:t>
       </w:r>
@@ -41672,6 +42554,7 @@
       <w:r>
         <w:t>g</w:t>
       </w:r>
+      <w:proofErr w:type="spellEnd"/>
     </w:p>
     <w:p>
       <w:pPr>
@@ -41681,9 +42564,11 @@
           <w:numId w:val="8"/>
         </w:numPr>
       </w:pPr>
+      <w:proofErr w:type="spellStart"/>
       <w:r>
         <w:t>solution:string</w:t>
       </w:r>
+      <w:proofErr w:type="spellEnd"/>
     </w:p>
     <w:p>
       <w:pPr>
@@ -41693,9 +42578,11 @@
           <w:numId w:val="8"/>
         </w:numPr>
       </w:pPr>
+      <w:proofErr w:type="spellStart"/>
       <w:r>
         <w:t>fixed:boolean</w:t>
       </w:r>
+      <w:proofErr w:type="spellEnd"/>
     </w:p>
     <w:p>
       <w:pPr>
@@ -41705,9 +42592,11 @@
           <w:numId w:val="8"/>
         </w:numPr>
       </w:pPr>
+      <w:proofErr w:type="spellStart"/>
       <w:r>
         <w:t>fixedDate:timestamp</w:t>
       </w:r>
+      <w:proofErr w:type="spellEnd"/>
     </w:p>
     <w:p>
       <w:pPr>
@@ -41717,9 +42606,11 @@
           <w:numId w:val="8"/>
         </w:numPr>
       </w:pPr>
+      <w:proofErr w:type="spellStart"/>
       <w:r>
         <w:t>date:string</w:t>
       </w:r>
+      <w:proofErr w:type="spellEnd"/>
     </w:p>
     <w:p/>
     <w:p>
@@ -41741,9 +42632,11 @@
         </w:rPr>
         <w:t xml:space="preserve">Colección: </w:t>
       </w:r>
+      <w:proofErr w:type="spellStart"/>
       <w:r>
         <w:t>Alert</w:t>
       </w:r>
+      <w:proofErr w:type="spellEnd"/>
     </w:p>
     <w:p>
       <w:pPr>
@@ -41796,8 +42689,13 @@
           <w:numId w:val="8"/>
         </w:numPr>
       </w:pPr>
-      <w:r>
-        <w:t>plateNumber:string(Clave foránea)</w:t>
+      <w:proofErr w:type="spellStart"/>
+      <w:r>
+        <w:t>plateNumber:string</w:t>
+      </w:r>
+      <w:proofErr w:type="spellEnd"/>
+      <w:r>
+        <w:t>(Clave foránea)</w:t>
       </w:r>
     </w:p>
     <w:p>
@@ -41808,12 +42706,14 @@
           <w:numId w:val="8"/>
         </w:numPr>
       </w:pPr>
+      <w:proofErr w:type="spellStart"/>
       <w:r>
         <w:t>description</w:t>
       </w:r>
       <w:r>
         <w:t>:string</w:t>
       </w:r>
+      <w:proofErr w:type="spellEnd"/>
     </w:p>
     <w:p>
       <w:pPr>
@@ -41823,6 +42723,7 @@
           <w:numId w:val="8"/>
         </w:numPr>
       </w:pPr>
+      <w:proofErr w:type="spellStart"/>
       <w:r>
         <w:t>severity</w:t>
       </w:r>
@@ -41832,6 +42733,7 @@
       <w:r>
         <w:t>g</w:t>
       </w:r>
+      <w:proofErr w:type="spellEnd"/>
     </w:p>
     <w:p>
       <w:pPr>
@@ -41841,9 +42743,11 @@
           <w:numId w:val="8"/>
         </w:numPr>
       </w:pPr>
+      <w:proofErr w:type="spellStart"/>
       <w:r>
         <w:t>solution:string</w:t>
       </w:r>
+      <w:proofErr w:type="spellEnd"/>
     </w:p>
     <w:p>
       <w:pPr>
@@ -41853,9 +42757,11 @@
           <w:numId w:val="8"/>
         </w:numPr>
       </w:pPr>
+      <w:proofErr w:type="spellStart"/>
       <w:r>
         <w:t>fixed:boolean</w:t>
       </w:r>
+      <w:proofErr w:type="spellEnd"/>
     </w:p>
     <w:p>
       <w:pPr>
@@ -41865,9 +42771,11 @@
           <w:numId w:val="8"/>
         </w:numPr>
       </w:pPr>
+      <w:proofErr w:type="spellStart"/>
       <w:r>
         <w:t>fixedDate:timestamp</w:t>
       </w:r>
+      <w:proofErr w:type="spellEnd"/>
     </w:p>
     <w:p>
       <w:pPr>
@@ -41877,9 +42785,11 @@
           <w:numId w:val="8"/>
         </w:numPr>
       </w:pPr>
+      <w:proofErr w:type="spellStart"/>
       <w:r>
         <w:t>date:string</w:t>
       </w:r>
+      <w:proofErr w:type="spellEnd"/>
     </w:p>
     <w:p/>
     <w:p>
@@ -41902,8 +42812,13 @@
         <w:t>Colección:</w:t>
       </w:r>
       <w:r>
-        <w:t xml:space="preserve"> inventory</w:t>
-      </w:r>
+        <w:t xml:space="preserve"> </w:t>
+      </w:r>
+      <w:proofErr w:type="spellStart"/>
+      <w:r>
+        <w:t>inventory</w:t>
+      </w:r>
+      <w:proofErr w:type="spellEnd"/>
     </w:p>
     <w:p>
       <w:pPr>
@@ -41956,8 +42871,13 @@
           <w:numId w:val="8"/>
         </w:numPr>
       </w:pPr>
-      <w:r>
-        <w:t>plateNumber:string(Clave foránea)</w:t>
+      <w:proofErr w:type="spellStart"/>
+      <w:r>
+        <w:t>plateNumber:string</w:t>
+      </w:r>
+      <w:proofErr w:type="spellEnd"/>
+      <w:r>
+        <w:t>(Clave foránea)</w:t>
       </w:r>
     </w:p>
     <w:p>
@@ -41968,9 +42888,11 @@
           <w:numId w:val="8"/>
         </w:numPr>
       </w:pPr>
+      <w:proofErr w:type="spellStart"/>
       <w:r>
         <w:t>name:string</w:t>
       </w:r>
+      <w:proofErr w:type="spellEnd"/>
     </w:p>
     <w:p>
       <w:pPr>
@@ -41980,17 +42902,40 @@
           <w:numId w:val="8"/>
         </w:numPr>
       </w:pPr>
+      <w:proofErr w:type="spellStart"/>
       <w:r>
         <w:t>description</w:t>
       </w:r>
       <w:r>
         <w:t>:string</w:t>
       </w:r>
+      <w:proofErr w:type="spellEnd"/>
     </w:p>
     <w:p/>
     <w:p>
-      <w:r>
-        <w:t>Configutacion android studio y creación del proyecto</w:t>
+      <w:proofErr w:type="spellStart"/>
+      <w:r>
+        <w:t>Configutacion</w:t>
+      </w:r>
+      <w:proofErr w:type="spellEnd"/>
+      <w:r>
+        <w:t xml:space="preserve"> </w:t>
+      </w:r>
+      <w:proofErr w:type="spellStart"/>
+      <w:r>
+        <w:t>android</w:t>
+      </w:r>
+      <w:proofErr w:type="spellEnd"/>
+      <w:r>
+        <w:t xml:space="preserve"> </w:t>
+      </w:r>
+      <w:proofErr w:type="spellStart"/>
+      <w:r>
+        <w:t>studio</w:t>
+      </w:r>
+      <w:proofErr w:type="spellEnd"/>
+      <w:r>
+        <w:t xml:space="preserve"> y creación del proyecto</w:t>
       </w:r>
     </w:p>
     <w:p>
@@ -42001,8 +42946,21 @@
         <w:sym w:font="Wingdings" w:char="F0E0"/>
       </w:r>
       <w:r>
-        <w:t xml:space="preserve"> creacion de la actividad de login</w:t>
-      </w:r>
+        <w:t xml:space="preserve"> </w:t>
+      </w:r>
+      <w:proofErr w:type="spellStart"/>
+      <w:r>
+        <w:t>creacion</w:t>
+      </w:r>
+      <w:proofErr w:type="spellEnd"/>
+      <w:r>
+        <w:t xml:space="preserve"> de la actividad de </w:t>
+      </w:r>
+      <w:proofErr w:type="spellStart"/>
+      <w:r>
+        <w:t>login</w:t>
+      </w:r>
+      <w:proofErr w:type="spellEnd"/>
     </w:p>
     <w:p>
       <w:hyperlink r:id="rId27" w:history="1">
@@ -42016,8 +42974,21 @@
     </w:p>
     <w:p>
       <w:r>
-        <w:t>16/11/22 implementar auth de firebase</w:t>
-      </w:r>
+        <w:t xml:space="preserve">16/11/22 implementar </w:t>
+      </w:r>
+      <w:proofErr w:type="spellStart"/>
+      <w:r>
+        <w:t>auth</w:t>
+      </w:r>
+      <w:proofErr w:type="spellEnd"/>
+      <w:r>
+        <w:t xml:space="preserve"> de </w:t>
+      </w:r>
+      <w:proofErr w:type="spellStart"/>
+      <w:r>
+        <w:t>firebase</w:t>
+      </w:r>
+      <w:proofErr w:type="spellEnd"/>
     </w:p>
     <w:p>
       <w:r>
@@ -42027,12 +42998,40 @@
     <w:p/>
     <w:p>
       <w:r>
-        <w:t>17/ navegación con el menu inferior</w:t>
+        <w:t xml:space="preserve">17/ navegación con el </w:t>
+      </w:r>
+      <w:proofErr w:type="spellStart"/>
+      <w:r>
+        <w:t>menu</w:t>
+      </w:r>
+      <w:proofErr w:type="spellEnd"/>
+      <w:r>
+        <w:t xml:space="preserve"> inferior</w:t>
       </w:r>
     </w:p>
     <w:p>
-      <w:r>
-        <w:t>https://www.youtube.com/watch?v=YlIHxIAoHzU&amp;t=119s</w:t>
+      <w:hyperlink r:id="rId28" w:history="1">
+        <w:r>
+          <w:rPr>
+            <w:rStyle w:val="Hipervnculo"/>
+          </w:rPr>
+          <w:t>https://www.youtube.com/watch?v=YlIHxIAoHzU&amp;t=119s</w:t>
+        </w:r>
+      </w:hyperlink>
+    </w:p>
+    <w:p>
+      <w:hyperlink r:id="rId29" w:history="1">
+        <w:r>
+          <w:rPr>
+            <w:rStyle w:val="Hipervnculo"/>
+          </w:rPr>
+          <w:t>https://medium.com/androiddevelopers/appcompat-v23-2-daynight-d10f90c83e94</w:t>
+        </w:r>
+      </w:hyperlink>
+    </w:p>
+    <w:p>
+      <w:r>
+        <w:t>https://developer.android.com/codelabs/basic-android-kotlin-training-change-app-theme#2</w:t>
       </w:r>
     </w:p>
     <w:p/>
@@ -42863,9 +43862,9 @@
           <w:u w:val="single"/>
         </w:rPr>
         <w:sectPr>
-          <w:headerReference w:type="default" r:id="rId28"/>
-          <w:footerReference w:type="default" r:id="rId29"/>
-          <w:headerReference w:type="first" r:id="rId30"/>
+          <w:headerReference w:type="default" r:id="rId30"/>
+          <w:footerReference w:type="default" r:id="rId31"/>
+          <w:headerReference w:type="first" r:id="rId32"/>
           <w:pgSz w:w="11909" w:h="16834"/>
           <w:pgMar w:top="1440" w:right="1440" w:bottom="1276" w:left="1440" w:header="720" w:footer="0" w:gutter="0"/>
           <w:pgNumType w:start="1"/>
@@ -42882,8 +43881,8 @@
           <w:u w:val="single"/>
         </w:rPr>
         <w:sectPr>
-          <w:headerReference w:type="first" r:id="rId31"/>
-          <w:footerReference w:type="first" r:id="rId32"/>
+          <w:headerReference w:type="first" r:id="rId33"/>
+          <w:footerReference w:type="first" r:id="rId34"/>
           <w:pgSz w:w="16834" w:h="11909" w:orient="landscape"/>
           <w:pgMar w:top="1440" w:right="1440" w:bottom="1440" w:left="1276" w:header="720" w:footer="0" w:gutter="0"/>
           <w:pgNumType w:start="1"/>
@@ -42926,7 +43925,7 @@
                     </pic:cNvPicPr>
                   </pic:nvPicPr>
                   <pic:blipFill>
-                    <a:blip r:embed="rId33" cstate="print">
+                    <a:blip r:embed="rId35" cstate="print">
                       <a:extLst>
                         <a:ext uri="{28A0092B-C50C-407E-A947-70E740481C1C}">
                           <a14:useLocalDpi xmlns:a14="http://schemas.microsoft.com/office/drawing/2010/main" val="0"/>
@@ -43007,7 +44006,7 @@
                     </pic:cNvPicPr>
                   </pic:nvPicPr>
                   <pic:blipFill>
-                    <a:blip r:embed="rId34">
+                    <a:blip r:embed="rId36">
                       <a:extLst>
                         <a:ext uri="{28A0092B-C50C-407E-A947-70E740481C1C}">
                           <a14:useLocalDpi xmlns:a14="http://schemas.microsoft.com/office/drawing/2010/main" val="0"/>
@@ -43060,10 +44059,10 @@
           <w:sz w:val="28"/>
         </w:rPr>
         <w:sectPr>
-          <w:headerReference w:type="default" r:id="rId35"/>
-          <w:footerReference w:type="default" r:id="rId36"/>
-          <w:headerReference w:type="first" r:id="rId37"/>
-          <w:footerReference w:type="first" r:id="rId38"/>
+          <w:headerReference w:type="default" r:id="rId37"/>
+          <w:footerReference w:type="default" r:id="rId38"/>
+          <w:headerReference w:type="first" r:id="rId39"/>
+          <w:footerReference w:type="first" r:id="rId40"/>
           <w:pgSz w:w="16834" w:h="11909" w:orient="landscape"/>
           <w:pgMar w:top="1440" w:right="1440" w:bottom="1440" w:left="1276" w:header="720" w:footer="0" w:gutter="0"/>
           <w:pgNumType w:start="1"/>
@@ -43105,7 +44104,7 @@
                     </pic:cNvPicPr>
                   </pic:nvPicPr>
                   <pic:blipFill>
-                    <a:blip r:embed="rId39">
+                    <a:blip r:embed="rId41">
                       <a:extLst>
                         <a:ext uri="{28A0092B-C50C-407E-A947-70E740481C1C}">
                           <a14:useLocalDpi xmlns:a14="http://schemas.microsoft.com/office/drawing/2010/main" val="0"/>
@@ -43156,9 +44155,9 @@
       <w:r>
         <w:object w:dxaOrig="17461" w:dyaOrig="12631" w14:anchorId="68ED316A">
           <v:shape id="_x0000_i1032" type="#_x0000_t75" style="width:690.6pt;height:471.75pt" o:ole="">
-            <v:imagedata r:id="rId40" o:title="" croptop="3614f"/>
+            <v:imagedata r:id="rId42" o:title="" croptop="3614f"/>
           </v:shape>
-          <o:OLEObject Type="Embed" ProgID="Visio.Drawing.15" ShapeID="_x0000_i1032" DrawAspect="Content" ObjectID="_1730125688" r:id="rId41"/>
+          <o:OLEObject Type="Embed" ProgID="Visio.Drawing.15" ShapeID="_x0000_i1032" DrawAspect="Content" ObjectID="_1730330021" r:id="rId43"/>
         </w:object>
       </w:r>
     </w:p>
@@ -43168,10 +44167,10 @@
       <w:pPr>
         <w:jc w:val="center"/>
         <w:sectPr>
-          <w:headerReference w:type="default" r:id="rId42"/>
-          <w:footerReference w:type="default" r:id="rId43"/>
-          <w:headerReference w:type="first" r:id="rId44"/>
-          <w:footerReference w:type="first" r:id="rId45"/>
+          <w:headerReference w:type="default" r:id="rId44"/>
+          <w:footerReference w:type="default" r:id="rId45"/>
+          <w:headerReference w:type="first" r:id="rId46"/>
+          <w:footerReference w:type="first" r:id="rId47"/>
           <w:pgSz w:w="16834" w:h="11909" w:orient="landscape"/>
           <w:pgMar w:top="1440" w:right="1440" w:bottom="1440" w:left="1276" w:header="720" w:footer="0" w:gutter="0"/>
           <w:pgNumType w:start="1"/>
@@ -43182,9 +44181,9 @@
       <w:r>
         <w:object w:dxaOrig="14640" w:dyaOrig="14731" w14:anchorId="6B980EF1">
           <v:shape id="_x0000_i1033" type="#_x0000_t75" style="width:707.1pt;height:525.9pt" o:ole="">
-            <v:imagedata r:id="rId46" o:title="" cropbottom="17053f"/>
+            <v:imagedata r:id="rId48" o:title="" cropbottom="17053f"/>
           </v:shape>
-          <o:OLEObject Type="Embed" ProgID="Visio.Drawing.15" ShapeID="_x0000_i1033" DrawAspect="Content" ObjectID="_1730125689" r:id="rId47"/>
+          <o:OLEObject Type="Embed" ProgID="Visio.Drawing.15" ShapeID="_x0000_i1033" DrawAspect="Content" ObjectID="_1730330022" r:id="rId49"/>
         </w:object>
       </w:r>
     </w:p>
@@ -43207,9 +44206,9 @@
       <w:r>
         <w:object w:dxaOrig="27420" w:dyaOrig="15525" w14:anchorId="21AF4DB5">
           <v:shape id="_x0000_i1034" type="#_x0000_t75" style="width:1076.25pt;height:609.35pt" o:ole="">
-            <v:imagedata r:id="rId48" o:title=""/>
+            <v:imagedata r:id="rId50" o:title=""/>
           </v:shape>
-          <o:OLEObject Type="Embed" ProgID="Visio.Drawing.15" ShapeID="_x0000_i1034" DrawAspect="Content" ObjectID="_1730125690" r:id="rId49"/>
+          <o:OLEObject Type="Embed" ProgID="Visio.Drawing.15" ShapeID="_x0000_i1034" DrawAspect="Content" ObjectID="_1730330023" r:id="rId51"/>
         </w:object>
       </w:r>
     </w:p>
@@ -43221,9 +44220,9 @@
     <w:p>
       <w:pPr>
         <w:sectPr>
-          <w:headerReference w:type="default" r:id="rId50"/>
-          <w:headerReference w:type="first" r:id="rId51"/>
-          <w:footerReference w:type="first" r:id="rId52"/>
+          <w:headerReference w:type="default" r:id="rId52"/>
+          <w:headerReference w:type="first" r:id="rId53"/>
+          <w:footerReference w:type="first" r:id="rId54"/>
           <w:pgSz w:w="23808" w:h="16840" w:orient="landscape" w:code="8"/>
           <w:pgMar w:top="1134" w:right="1134" w:bottom="1134" w:left="1134" w:header="720" w:footer="0" w:gutter="0"/>
           <w:pgNumType w:start="1"/>
@@ -43237,8 +44236,8 @@
       <w:pPr>
         <w:jc w:val="center"/>
         <w:sectPr>
-          <w:headerReference w:type="first" r:id="rId53"/>
-          <w:footerReference w:type="first" r:id="rId54"/>
+          <w:headerReference w:type="first" r:id="rId55"/>
+          <w:footerReference w:type="first" r:id="rId56"/>
           <w:pgSz w:w="16834" w:h="11909" w:orient="landscape"/>
           <w:pgMar w:top="1440" w:right="1440" w:bottom="1440" w:left="1276" w:header="720" w:footer="0" w:gutter="0"/>
           <w:pgNumType w:start="1"/>
@@ -43249,9 +44248,9 @@
       <w:r>
         <w:object w:dxaOrig="16126" w:dyaOrig="11221" w14:anchorId="7786A21B">
           <v:shape id="_x0000_i1035" type="#_x0000_t75" style="width:648.25pt;height:450.5pt" o:ole="">
-            <v:imagedata r:id="rId55" o:title=""/>
+            <v:imagedata r:id="rId57" o:title=""/>
           </v:shape>
-          <o:OLEObject Type="Embed" ProgID="Visio.Drawing.15" ShapeID="_x0000_i1035" DrawAspect="Content" ObjectID="_1730125691" r:id="rId56"/>
+          <o:OLEObject Type="Embed" ProgID="Visio.Drawing.15" ShapeID="_x0000_i1035" DrawAspect="Content" ObjectID="_1730330024" r:id="rId58"/>
         </w:object>
       </w:r>
       <w:bookmarkEnd w:id="49"/>
@@ -43339,7 +44338,7 @@
       </w:r>
     </w:p>
     <w:sectPr>
-      <w:headerReference w:type="first" r:id="rId57"/>
+      <w:headerReference w:type="first" r:id="rId59"/>
       <w:pgSz w:w="11909" w:h="16834"/>
       <w:pgMar w:top="1440" w:right="1440" w:bottom="1276" w:left="1440" w:header="720" w:footer="0" w:gutter="0"/>
       <w:pgNumType w:start="1"/>
@@ -43554,7 +44553,15 @@
         <w:footnoteRef/>
       </w:r>
       <w:r>
-        <w:t xml:space="preserve"> Google Material Design 3 es un sistema de diseño de código abierto para aplicaciones Android.</w:t>
+        <w:t xml:space="preserve"> Google Material </w:t>
+      </w:r>
+      <w:proofErr w:type="spellStart"/>
+      <w:r>
+        <w:t>Design</w:t>
+      </w:r>
+      <w:proofErr w:type="spellEnd"/>
+      <w:r>
+        <w:t xml:space="preserve"> 3 es un sistema de diseño de código abierto para aplicaciones Android.</w:t>
       </w:r>
     </w:p>
   </w:footnote>
@@ -43619,9 +44626,11 @@
         </wp:anchor>
       </w:drawing>
     </w:r>
+    <w:proofErr w:type="spellStart"/>
     <w:r>
       <w:t>VehicleGest</w:t>
     </w:r>
+    <w:proofErr w:type="spellEnd"/>
   </w:p>
   <w:p>
     <w:r>
@@ -43693,9 +44702,11 @@
         </wp:anchor>
       </w:drawing>
     </w:r>
+    <w:proofErr w:type="spellStart"/>
     <w:r>
       <w:t>VehicleGest</w:t>
     </w:r>
+    <w:proofErr w:type="spellEnd"/>
     <w:r>
       <w:tab/>
     </w:r>
@@ -43805,9 +44816,11 @@
         </wp:anchor>
       </w:drawing>
     </w:r>
+    <w:proofErr w:type="spellStart"/>
     <w:r>
       <w:t>VehicleGest</w:t>
     </w:r>
+    <w:proofErr w:type="spellEnd"/>
     <w:r>
       <w:tab/>
     </w:r>
@@ -43897,9 +44910,11 @@
         </wp:anchor>
       </w:drawing>
     </w:r>
+    <w:proofErr w:type="spellStart"/>
     <w:r>
       <w:t>VehicleGest</w:t>
     </w:r>
+    <w:proofErr w:type="spellEnd"/>
     <w:r>
       <w:tab/>
     </w:r>
@@ -43989,9 +45004,11 @@
         </wp:anchor>
       </w:drawing>
     </w:r>
+    <w:proofErr w:type="spellStart"/>
     <w:r>
       <w:t>VehicleGest</w:t>
     </w:r>
+    <w:proofErr w:type="spellEnd"/>
     <w:r>
       <w:tab/>
     </w:r>
@@ -44076,9 +45093,11 @@
         </wp:anchor>
       </w:drawing>
     </w:r>
+    <w:proofErr w:type="spellStart"/>
     <w:r>
       <w:t>VehicleGest</w:t>
     </w:r>
+    <w:proofErr w:type="spellEnd"/>
     <w:r>
       <w:tab/>
     </w:r>
@@ -44166,9 +45185,11 @@
         </wp:anchor>
       </w:drawing>
     </w:r>
+    <w:proofErr w:type="spellStart"/>
     <w:r>
       <w:t>VehicleGest</w:t>
     </w:r>
+    <w:proofErr w:type="spellEnd"/>
     <w:r>
       <w:tab/>
     </w:r>
@@ -44253,9 +45274,11 @@
         </wp:anchor>
       </w:drawing>
     </w:r>
+    <w:proofErr w:type="spellStart"/>
     <w:r>
       <w:t>VehicleGest</w:t>
     </w:r>
+    <w:proofErr w:type="spellEnd"/>
     <w:r>
       <w:tab/>
     </w:r>
@@ -44343,9 +45366,11 @@
         </wp:anchor>
       </w:drawing>
     </w:r>
+    <w:proofErr w:type="spellStart"/>
     <w:r>
       <w:t>VehicleGest</w:t>
     </w:r>
+    <w:proofErr w:type="spellEnd"/>
     <w:r>
       <w:tab/>
     </w:r>
@@ -47865,6 +48890,12 @@
 </file>
 
 <file path=customXml/item1.xml><?xml version="1.0" encoding="utf-8"?>
+<go:gDocsCustomXmlDataStorage xmlns:go="http://customooxmlschemas.google.com/" xmlns:r="http://schemas.openxmlformats.org/officeDocument/2006/relationships">
+  <go:docsCustomData xmlns:go="http://customooxmlschemas.google.com/" roundtripDataSignature="AMtx7mgl+2i+IeBLJP0d+re0XLdSOpSahg==">AMUW2mVmVNEY3waV5IU56w/vPsot0rj9MdpLQXOO9vu1DiTbbwSyikap3QJ/f11uqK4KfwsiFJIUKIRNInCOQmw5jmXObtSYLqVn7NiU10f1CNEKfxtVlsr824xA6rT+1eCNvZoeeCpCRr4o7qsqjU4tt6oYwsM2ASaNau7Cy9nlLSUjEL676KQ=</go:docsCustomData>
+</go:gDocsCustomXmlDataStorage>
+</file>
+
+<file path=customXml/item2.xml><?xml version="1.0" encoding="utf-8"?>
 <b:Sources xmlns:b="http://schemas.openxmlformats.org/officeDocument/2006/bibliography" xmlns="http://schemas.openxmlformats.org/officeDocument/2006/bibliography" SelectedStyle="\APASixthEditionOfficeOnline.xsl" StyleName="APA" Version="6">
   <b:Source>
     <b:Tag>Ile22</b:Tag>
@@ -48211,25 +49242,19 @@
 </b:Sources>
 </file>
 
-<file path=customXml/item2.xml><?xml version="1.0" encoding="utf-8"?>
-<go:gDocsCustomXmlDataStorage xmlns:go="http://customooxmlschemas.google.com/" xmlns:r="http://schemas.openxmlformats.org/officeDocument/2006/relationships">
-  <go:docsCustomData xmlns:go="http://customooxmlschemas.google.com/" roundtripDataSignature="AMtx7mgl+2i+IeBLJP0d+re0XLdSOpSahg==">AMUW2mVmVNEY3waV5IU56w/vPsot0rj9MdpLQXOO9vu1DiTbbwSyikap3QJ/f11uqK4KfwsiFJIUKIRNInCOQmw5jmXObtSYLqVn7NiU10f1CNEKfxtVlsr824xA6rT+1eCNvZoeeCpCRr4o7qsqjU4tt6oYwsM2ASaNau7Cy9nlLSUjEL676KQ=</go:docsCustomData>
-</go:gDocsCustomXmlDataStorage>
-</file>
-
 <file path=customXml/itemProps1.xml><?xml version="1.0" encoding="utf-8"?>
-<ds:datastoreItem xmlns:ds="http://schemas.openxmlformats.org/officeDocument/2006/customXml" ds:itemID="{5F46C0A9-FC53-41E9-A67B-640CE9A7A272}">
-  <ds:schemaRefs>
-    <ds:schemaRef ds:uri="http://schemas.openxmlformats.org/officeDocument/2006/bibliography"/>
-  </ds:schemaRefs>
-</ds:datastoreItem>
-</file>
-
-<file path=customXml/itemProps2.xml><?xml version="1.0" encoding="utf-8"?>
 <ds:datastoreItem xmlns:ds="http://schemas.openxmlformats.org/officeDocument/2006/customXml" ds:itemID="{11111111-1234-1234-1234-123412341234}">
   <ds:schemaRefs>
     <ds:schemaRef ds:uri="http://customooxmlschemas.google.com/"/>
     <ds:schemaRef ds:uri="http://schemas.openxmlformats.org/officeDocument/2006/relationships"/>
   </ds:schemaRefs>
 </ds:datastoreItem>
+</file>
+
+<file path=customXml/itemProps2.xml><?xml version="1.0" encoding="utf-8"?>
+<ds:datastoreItem xmlns:ds="http://schemas.openxmlformats.org/officeDocument/2006/customXml" ds:itemID="{5F46C0A9-FC53-41E9-A67B-640CE9A7A272}">
+  <ds:schemaRefs>
+    <ds:schemaRef ds:uri="http://schemas.openxmlformats.org/officeDocument/2006/bibliography"/>
+  </ds:schemaRefs>
+</ds:datastoreItem>
 </file>
</xml_diff>